<commit_message>
new managejoin + documentation
</commit_message>
<xml_diff>
--- a/Report.docx
+++ b/Report.docx
@@ -1604,559 +1604,640 @@
     <w:p>
       <w:pPr>
         <w:pStyle w:val="PlainText"/>
-        <w:rPr>
-          <w:rFonts w:ascii="Calibri" w:hAnsi="Calibri" w:cs="Calibri" w:asciiTheme="minorHAnsi" w:cstheme="minorHAnsi" w:hAnsiTheme="minorHAnsi"/>
-          <w:lang w:val="en-US"/>
-        </w:rPr>
-      </w:pPr>
-      <w:r>
         <w:rPr/>
-      </w:r>
-    </w:p>
-    <w:p>
-      <w:pPr>
-        <w:pStyle w:val="PlainText"/>
-        <w:rPr>
-          <w:rFonts w:ascii="Calibri" w:hAnsi="Calibri" w:cs="Calibri" w:asciiTheme="minorHAnsi" w:cstheme="minorHAnsi" w:hAnsiTheme="minorHAnsi"/>
-          <w:lang w:val="en-US"/>
-        </w:rPr>
-      </w:pPr>
-      <w:r>
+      </w:pPr>
+      <w:r>
+        <w:rPr>
+          <w:rFonts w:cs="Calibri" w:ascii="Calibri" w:hAnsi="Calibri" w:asciiTheme="minorHAnsi" w:cstheme="minorHAnsi" w:hAnsiTheme="minorHAnsi"/>
+          <w:lang w:val="en-US"/>
+        </w:rPr>
+        <w:t xml:space="preserve">    </w:t>
+      </w:r>
+      <w:r>
+        <w:rPr>
+          <w:rFonts w:cs="Calibri" w:ascii="Calibri" w:hAnsi="Calibri" w:asciiTheme="minorHAnsi" w:cstheme="minorHAnsi" w:hAnsiTheme="minorHAnsi"/>
+          <w:lang w:val="en-US"/>
+        </w:rPr>
+        <w:t xml:space="preserve">To </w:t>
+      </w:r>
+      <w:r>
+        <w:rPr>
+          <w:rFonts w:eastAsia="Calibri" w:cs="Calibri" w:ascii="Calibri" w:hAnsi="Calibri" w:asciiTheme="minorHAnsi" w:cstheme="minorHAnsi" w:hAnsiTheme="minorHAnsi"/>
+          <w:color w:val="auto"/>
+          <w:kern w:val="0"/>
+          <w:sz w:val="21"/>
+          <w:szCs w:val="21"/>
+          <w:lang w:val="en-US" w:eastAsia="en-US" w:bidi="ar-SA"/>
+        </w:rPr>
+        <w:t>adapt Join for running on a parallel</w:t>
+      </w:r>
+      <w:r>
+        <w:rPr>
+          <w:rFonts w:cs="Calibri" w:ascii="Calibri" w:hAnsi="Calibri" w:asciiTheme="minorHAnsi" w:cstheme="minorHAnsi" w:hAnsiTheme="minorHAnsi"/>
+          <w:lang w:val="en-US"/>
+        </w:rPr>
+        <w:t xml:space="preserve"> processing system, we </w:t>
+      </w:r>
+      <w:r>
+        <w:rPr>
+          <w:rFonts w:eastAsia="Calibri" w:cs="Calibri" w:ascii="Calibri" w:hAnsi="Calibri" w:asciiTheme="minorHAnsi" w:cstheme="minorHAnsi" w:hAnsiTheme="minorHAnsi"/>
+          <w:color w:val="auto"/>
+          <w:kern w:val="0"/>
+          <w:sz w:val="21"/>
+          <w:szCs w:val="21"/>
+          <w:lang w:val="en-US" w:eastAsia="en-US" w:bidi="ar-SA"/>
+        </w:rPr>
+        <w:t>tried</w:t>
+      </w:r>
+      <w:r>
+        <w:rPr>
+          <w:rFonts w:cs="Calibri" w:ascii="Calibri" w:hAnsi="Calibri" w:asciiTheme="minorHAnsi" w:cstheme="minorHAnsi" w:hAnsiTheme="minorHAnsi"/>
+          <w:lang w:val="en-US"/>
+        </w:rPr>
+        <w:t xml:space="preserve"> </w:t>
+      </w:r>
+      <w:r>
+        <w:rPr>
+          <w:rFonts w:eastAsia="Calibri" w:cs="Calibri" w:ascii="Calibri" w:hAnsi="Calibri" w:asciiTheme="minorHAnsi" w:cstheme="minorHAnsi" w:hAnsiTheme="minorHAnsi"/>
+          <w:color w:val="auto"/>
+          <w:kern w:val="0"/>
+          <w:sz w:val="21"/>
+          <w:szCs w:val="21"/>
+          <w:lang w:val="en-US" w:eastAsia="en-US" w:bidi="ar-SA"/>
+        </w:rPr>
+        <w:t>several</w:t>
+      </w:r>
+      <w:r>
+        <w:rPr>
+          <w:rFonts w:cs="Calibri" w:ascii="Calibri" w:hAnsi="Calibri" w:asciiTheme="minorHAnsi" w:cstheme="minorHAnsi" w:hAnsiTheme="minorHAnsi"/>
+          <w:lang w:val="en-US"/>
+        </w:rPr>
+        <w:t xml:space="preserve"> different implementations. First, we tried the one described in class, that is to join areas that have the same prefix. Then, we tried merging </w:t>
+      </w:r>
+      <w:r>
+        <w:rPr>
+          <w:rFonts w:cs="Calibri" w:ascii="Calibri" w:hAnsi="Calibri" w:asciiTheme="minorHAnsi" w:cstheme="minorHAnsi" w:hAnsiTheme="minorHAnsi"/>
+          <w:lang w:val="en-US"/>
+        </w:rPr>
+        <w:t xml:space="preserve">some of these areas together so that each new area cluster is assigned to a thread. </w:t>
+      </w:r>
+      <w:r>
+        <w:rPr>
+          <w:rFonts w:eastAsia="Calibri" w:cs="Calibri" w:ascii="Calibri" w:hAnsi="Calibri" w:asciiTheme="minorHAnsi" w:cstheme="minorHAnsi" w:hAnsiTheme="minorHAnsi"/>
+          <w:color w:val="auto"/>
+          <w:kern w:val="0"/>
+          <w:sz w:val="21"/>
+          <w:szCs w:val="21"/>
+          <w:lang w:val="en-US" w:eastAsia="en-US" w:bidi="ar-SA"/>
+        </w:rPr>
+        <w:t>Finally</w:t>
+      </w:r>
+      <w:r>
+        <w:rPr>
+          <w:rFonts w:cs="Calibri" w:ascii="Calibri" w:hAnsi="Calibri" w:asciiTheme="minorHAnsi" w:cstheme="minorHAnsi" w:hAnsiTheme="minorHAnsi"/>
+          <w:lang w:val="en-US"/>
+        </w:rPr>
+        <w:t>, we tried to split the relation in equal parts so that each part is assigned to a thread.</w:t>
+      </w:r>
+    </w:p>
+    <w:p>
+      <w:pPr>
+        <w:pStyle w:val="PlainText"/>
+        <w:rPr>
+          <w:rFonts w:ascii="Calibri" w:hAnsi="Calibri" w:cs="Calibri" w:asciiTheme="minorHAnsi" w:cstheme="minorHAnsi" w:hAnsiTheme="minorHAnsi"/>
+          <w:lang w:val="en-US"/>
+        </w:rPr>
+      </w:pPr>
+      <w:r>
+        <w:rPr>
+          <w:rFonts w:cs="Calibri" w:cstheme="minorHAnsi" w:ascii="Calibri" w:hAnsi="Calibri"/>
+          <w:lang w:val="en-US"/>
+        </w:rPr>
+      </w:r>
+    </w:p>
+    <w:p>
+      <w:pPr>
+        <w:pStyle w:val="PlainText"/>
+        <w:rPr>
+          <w:rFonts w:ascii="Calibri" w:hAnsi="Calibri" w:cs="Calibri" w:asciiTheme="minorHAnsi" w:cstheme="minorHAnsi" w:hAnsiTheme="minorHAnsi"/>
+          <w:lang w:val="en-US"/>
+        </w:rPr>
+      </w:pPr>
+      <w:r>
+        <w:rPr>
+          <w:rFonts w:cs="Calibri" w:cstheme="minorHAnsi" w:ascii="Calibri" w:hAnsi="Calibri"/>
+          <w:lang w:val="en-US"/>
+        </w:rPr>
+      </w:r>
+    </w:p>
+    <w:p>
+      <w:pPr>
+        <w:pStyle w:val="PlainText"/>
+        <w:rPr>
+          <w:rFonts w:ascii="Calibri" w:hAnsi="Calibri" w:cs="Calibri" w:asciiTheme="minorHAnsi" w:cstheme="minorHAnsi" w:hAnsiTheme="minorHAnsi"/>
+          <w:lang w:val="en-US"/>
+        </w:rPr>
+      </w:pPr>
+      <w:r>
+        <w:rPr>
+          <w:rFonts w:cs="Calibri" w:cstheme="minorHAnsi" w:ascii="Calibri" w:hAnsi="Calibri"/>
+          <w:lang w:val="en-US"/>
+        </w:rPr>
+      </w:r>
+    </w:p>
+    <w:p>
+      <w:pPr>
+        <w:pStyle w:val="PlainText"/>
+        <w:rPr>
+          <w:rFonts w:ascii="Calibri" w:hAnsi="Calibri" w:cs="Calibri" w:asciiTheme="minorHAnsi" w:cstheme="minorHAnsi" w:hAnsiTheme="minorHAnsi"/>
+          <w:lang w:val="en-US"/>
+        </w:rPr>
+      </w:pPr>
+      <w:r>
+        <w:rPr>
+          <w:rFonts w:cs="Calibri" w:cstheme="minorHAnsi" w:ascii="Calibri" w:hAnsi="Calibri"/>
+          <w:lang w:val="en-US"/>
+        </w:rPr>
+      </w:r>
+    </w:p>
+    <w:p>
+      <w:pPr>
+        <w:pStyle w:val="PlainText"/>
+        <w:rPr>
+          <w:rFonts w:ascii="Calibri" w:hAnsi="Calibri" w:cs="Calibri" w:asciiTheme="minorHAnsi" w:cstheme="minorHAnsi" w:hAnsiTheme="minorHAnsi"/>
+          <w:lang w:val="en-US"/>
+        </w:rPr>
+      </w:pPr>
+      <w:r>
+        <w:rPr>
+          <w:rFonts w:cs="Calibri" w:cstheme="minorHAnsi" w:ascii="Calibri" w:hAnsi="Calibri"/>
+          <w:lang w:val="en-US"/>
+        </w:rPr>
+      </w:r>
+    </w:p>
+    <w:p>
+      <w:pPr>
+        <w:pStyle w:val="PlainText"/>
+        <w:rPr>
+          <w:rFonts w:ascii="Calibri" w:hAnsi="Calibri" w:cs="Calibri" w:asciiTheme="minorHAnsi" w:cstheme="minorHAnsi" w:hAnsiTheme="minorHAnsi"/>
+          <w:lang w:val="en-US"/>
+        </w:rPr>
+      </w:pPr>
+      <w:r>
+        <w:rPr>
+          <w:rFonts w:cs="Calibri" w:cstheme="minorHAnsi" w:ascii="Calibri" w:hAnsi="Calibri"/>
+          <w:lang w:val="en-US"/>
+        </w:rPr>
+      </w:r>
+    </w:p>
+    <w:p>
+      <w:pPr>
+        <w:pStyle w:val="PlainText"/>
+        <w:rPr>
+          <w:rFonts w:ascii="Calibri" w:hAnsi="Calibri" w:cs="Calibri" w:asciiTheme="minorHAnsi" w:cstheme="minorHAnsi" w:hAnsiTheme="minorHAnsi"/>
+          <w:lang w:val="en-US"/>
+        </w:rPr>
+      </w:pPr>
+      <w:r>
+        <w:rPr>
+          <w:rFonts w:cs="Calibri" w:cstheme="minorHAnsi" w:ascii="Calibri" w:hAnsi="Calibri"/>
+          <w:lang w:val="en-US"/>
+        </w:rPr>
+      </w:r>
+    </w:p>
+    <w:p>
+      <w:pPr>
+        <w:pStyle w:val="PlainText"/>
+        <w:rPr>
+          <w:rFonts w:ascii="Calibri" w:hAnsi="Calibri" w:cs="Calibri" w:asciiTheme="minorHAnsi" w:cstheme="minorHAnsi" w:hAnsiTheme="minorHAnsi"/>
+          <w:lang w:val="en-US"/>
+        </w:rPr>
+      </w:pPr>
+      <w:r>
+        <w:rPr>
+          <w:rFonts w:cs="Calibri" w:cstheme="minorHAnsi" w:ascii="Calibri" w:hAnsi="Calibri"/>
+          <w:lang w:val="en-US"/>
+        </w:rPr>
+      </w:r>
+    </w:p>
+    <w:p>
+      <w:pPr>
+        <w:pStyle w:val="PlainText"/>
+        <w:rPr>
+          <w:rFonts w:ascii="Calibri" w:hAnsi="Calibri" w:cs="Calibri" w:asciiTheme="minorHAnsi" w:cstheme="minorHAnsi" w:hAnsiTheme="minorHAnsi"/>
+          <w:lang w:val="en-US"/>
+        </w:rPr>
+      </w:pPr>
+      <w:r>
+        <w:rPr>
+          <w:rFonts w:cs="Calibri" w:cstheme="minorHAnsi" w:ascii="Calibri" w:hAnsi="Calibri"/>
+          <w:lang w:val="en-US"/>
+        </w:rPr>
+      </w:r>
+    </w:p>
+    <w:p>
+      <w:pPr>
+        <w:pStyle w:val="PlainText"/>
+        <w:rPr>
+          <w:rFonts w:ascii="Calibri" w:hAnsi="Calibri" w:cs="Calibri" w:asciiTheme="minorHAnsi" w:cstheme="minorHAnsi" w:hAnsiTheme="minorHAnsi"/>
+          <w:lang w:val="en-US"/>
+        </w:rPr>
+      </w:pPr>
+      <w:r>
+        <w:rPr>
+          <w:rFonts w:cs="Calibri" w:cstheme="minorHAnsi" w:ascii="Calibri" w:hAnsi="Calibri"/>
+          <w:lang w:val="en-US"/>
+        </w:rPr>
+      </w:r>
+    </w:p>
+    <w:p>
+      <w:pPr>
+        <w:pStyle w:val="PlainText"/>
+        <w:rPr>
+          <w:rFonts w:ascii="Calibri" w:hAnsi="Calibri" w:cs="Calibri" w:asciiTheme="minorHAnsi" w:cstheme="minorHAnsi" w:hAnsiTheme="minorHAnsi"/>
+          <w:lang w:val="en-US"/>
+        </w:rPr>
+      </w:pPr>
+      <w:r>
+        <w:rPr>
+          <w:rFonts w:cs="Calibri" w:cstheme="minorHAnsi" w:ascii="Calibri" w:hAnsi="Calibri"/>
+          <w:lang w:val="en-US"/>
+        </w:rPr>
+      </w:r>
+    </w:p>
+    <w:p>
+      <w:pPr>
+        <w:pStyle w:val="PlainText"/>
+        <w:rPr>
+          <w:rFonts w:ascii="Calibri" w:hAnsi="Calibri" w:cs="Calibri" w:asciiTheme="minorHAnsi" w:cstheme="minorHAnsi" w:hAnsiTheme="minorHAnsi"/>
+          <w:lang w:val="en-US"/>
+        </w:rPr>
+      </w:pPr>
+      <w:r>
+        <w:rPr>
+          <w:rFonts w:cs="Calibri" w:cstheme="minorHAnsi" w:ascii="Calibri" w:hAnsi="Calibri"/>
+          <w:lang w:val="en-US"/>
+        </w:rPr>
+      </w:r>
+    </w:p>
+    <w:p>
+      <w:pPr>
+        <w:pStyle w:val="PlainText"/>
+        <w:rPr>
+          <w:rFonts w:ascii="Calibri" w:hAnsi="Calibri" w:cs="Calibri" w:asciiTheme="minorHAnsi" w:cstheme="minorHAnsi" w:hAnsiTheme="minorHAnsi"/>
+          <w:lang w:val="en-US"/>
+        </w:rPr>
+      </w:pPr>
+      <w:r>
+        <w:rPr>
+          <w:rFonts w:cs="Calibri" w:cstheme="minorHAnsi" w:ascii="Calibri" w:hAnsi="Calibri"/>
+          <w:lang w:val="en-US"/>
+        </w:rPr>
+      </w:r>
+    </w:p>
+    <w:p>
+      <w:pPr>
+        <w:pStyle w:val="PlainText"/>
+        <w:rPr>
+          <w:rFonts w:ascii="Calibri" w:hAnsi="Calibri" w:cs="Calibri" w:asciiTheme="minorHAnsi" w:cstheme="minorHAnsi" w:hAnsiTheme="minorHAnsi"/>
+          <w:lang w:val="en-US"/>
+        </w:rPr>
+      </w:pPr>
+      <w:r>
+        <w:rPr>
+          <w:rFonts w:cs="Calibri" w:cstheme="minorHAnsi" w:ascii="Calibri" w:hAnsi="Calibri"/>
+          <w:lang w:val="en-US"/>
+        </w:rPr>
+      </w:r>
+    </w:p>
+    <w:p>
+      <w:pPr>
+        <w:pStyle w:val="PlainText"/>
+        <w:rPr>
+          <w:rFonts w:ascii="Calibri" w:hAnsi="Calibri" w:cs="Calibri" w:asciiTheme="minorHAnsi" w:cstheme="minorHAnsi" w:hAnsiTheme="minorHAnsi"/>
+          <w:lang w:val="en-US"/>
+        </w:rPr>
+      </w:pPr>
+      <w:r>
+        <w:rPr>
+          <w:rFonts w:cs="Calibri" w:cstheme="minorHAnsi" w:ascii="Calibri" w:hAnsi="Calibri"/>
+          <w:lang w:val="en-US"/>
+        </w:rPr>
+      </w:r>
+    </w:p>
+    <w:p>
+      <w:pPr>
+        <w:pStyle w:val="PlainText"/>
+        <w:rPr>
+          <w:rFonts w:ascii="Calibri" w:hAnsi="Calibri" w:cs="Calibri" w:asciiTheme="minorHAnsi" w:cstheme="minorHAnsi" w:hAnsiTheme="minorHAnsi"/>
+          <w:lang w:val="en-US"/>
+        </w:rPr>
+      </w:pPr>
+      <w:r>
+        <w:rPr>
+          <w:rFonts w:cs="Calibri" w:cstheme="minorHAnsi" w:ascii="Calibri" w:hAnsi="Calibri"/>
+          <w:lang w:val="en-US"/>
+        </w:rPr>
+      </w:r>
+    </w:p>
+    <w:p>
+      <w:pPr>
+        <w:pStyle w:val="PlainText"/>
+        <w:rPr>
+          <w:rFonts w:ascii="Calibri" w:hAnsi="Calibri" w:cs="Calibri" w:asciiTheme="minorHAnsi" w:cstheme="minorHAnsi" w:hAnsiTheme="minorHAnsi"/>
+          <w:lang w:val="en-US"/>
+        </w:rPr>
+      </w:pPr>
+      <w:r>
+        <w:rPr>
+          <w:rFonts w:cs="Calibri" w:cstheme="minorHAnsi" w:ascii="Calibri" w:hAnsi="Calibri"/>
+          <w:lang w:val="en-US"/>
+        </w:rPr>
+      </w:r>
+    </w:p>
+    <w:p>
+      <w:pPr>
+        <w:pStyle w:val="PlainText"/>
+        <w:rPr>
+          <w:rFonts w:ascii="Calibri" w:hAnsi="Calibri" w:cs="Calibri" w:asciiTheme="minorHAnsi" w:cstheme="minorHAnsi" w:hAnsiTheme="minorHAnsi"/>
+          <w:lang w:val="en-US"/>
+        </w:rPr>
+      </w:pPr>
+      <w:r>
+        <w:rPr>
+          <w:rFonts w:cs="Calibri" w:cstheme="minorHAnsi" w:ascii="Calibri" w:hAnsi="Calibri"/>
+          <w:lang w:val="en-US"/>
+        </w:rPr>
+      </w:r>
+    </w:p>
+    <w:p>
+      <w:pPr>
+        <w:pStyle w:val="PlainText"/>
+        <w:rPr>
+          <w:rFonts w:ascii="Calibri" w:hAnsi="Calibri" w:cs="Calibri" w:asciiTheme="minorHAnsi" w:cstheme="minorHAnsi" w:hAnsiTheme="minorHAnsi"/>
+          <w:lang w:val="en-US"/>
+        </w:rPr>
+      </w:pPr>
+      <w:r>
+        <w:rPr>
+          <w:rFonts w:cs="Calibri" w:cstheme="minorHAnsi" w:ascii="Calibri" w:hAnsi="Calibri"/>
+          <w:lang w:val="en-US"/>
+        </w:rPr>
+      </w:r>
+    </w:p>
+    <w:p>
+      <w:pPr>
+        <w:pStyle w:val="PlainText"/>
+        <w:rPr>
+          <w:rFonts w:ascii="Calibri" w:hAnsi="Calibri" w:cs="Calibri" w:asciiTheme="minorHAnsi" w:cstheme="minorHAnsi" w:hAnsiTheme="minorHAnsi"/>
+          <w:lang w:val="en-US"/>
+        </w:rPr>
+      </w:pPr>
+      <w:r>
+        <w:rPr>
+          <w:rFonts w:cs="Calibri" w:cstheme="minorHAnsi" w:ascii="Calibri" w:hAnsi="Calibri"/>
+          <w:lang w:val="en-US"/>
+        </w:rPr>
+      </w:r>
+    </w:p>
+    <w:p>
+      <w:pPr>
+        <w:pStyle w:val="PlainText"/>
+        <w:rPr>
+          <w:rFonts w:ascii="Calibri" w:hAnsi="Calibri" w:cs="Calibri" w:asciiTheme="minorHAnsi" w:cstheme="minorHAnsi" w:hAnsiTheme="minorHAnsi"/>
+          <w:lang w:val="en-US"/>
+        </w:rPr>
+      </w:pPr>
+      <w:r>
+        <w:rPr>
+          <w:rFonts w:cs="Calibri" w:cstheme="minorHAnsi" w:ascii="Calibri" w:hAnsi="Calibri"/>
+          <w:lang w:val="en-US"/>
+        </w:rPr>
+      </w:r>
+    </w:p>
+    <w:p>
+      <w:pPr>
+        <w:pStyle w:val="PlainText"/>
+        <w:rPr>
+          <w:rFonts w:ascii="Calibri" w:hAnsi="Calibri" w:cs="Calibri" w:asciiTheme="minorHAnsi" w:cstheme="minorHAnsi" w:hAnsiTheme="minorHAnsi"/>
+          <w:lang w:val="en-US"/>
+        </w:rPr>
+      </w:pPr>
+      <w:r>
+        <w:rPr>
+          <w:rFonts w:cs="Calibri" w:cstheme="minorHAnsi" w:ascii="Calibri" w:hAnsi="Calibri"/>
+          <w:lang w:val="en-US"/>
+        </w:rPr>
+      </w:r>
+    </w:p>
+    <w:p>
+      <w:pPr>
+        <w:pStyle w:val="PlainText"/>
+        <w:rPr>
+          <w:rFonts w:ascii="Calibri" w:hAnsi="Calibri" w:cs="Calibri" w:asciiTheme="minorHAnsi" w:cstheme="minorHAnsi" w:hAnsiTheme="minorHAnsi"/>
+          <w:lang w:val="en-US"/>
+        </w:rPr>
+      </w:pPr>
+      <w:r>
+        <w:rPr>
+          <w:rFonts w:cs="Calibri" w:cstheme="minorHAnsi" w:ascii="Calibri" w:hAnsi="Calibri"/>
+          <w:lang w:val="en-US"/>
+        </w:rPr>
+      </w:r>
+    </w:p>
+    <w:p>
+      <w:pPr>
+        <w:pStyle w:val="PlainText"/>
+        <w:rPr>
+          <w:rFonts w:ascii="Calibri" w:hAnsi="Calibri" w:cs="Calibri" w:asciiTheme="minorHAnsi" w:cstheme="minorHAnsi" w:hAnsiTheme="minorHAnsi"/>
+          <w:lang w:val="en-US"/>
+        </w:rPr>
+      </w:pPr>
+      <w:r>
+        <w:rPr>
+          <w:rFonts w:cs="Calibri" w:cstheme="minorHAnsi" w:ascii="Calibri" w:hAnsi="Calibri"/>
+          <w:lang w:val="en-US"/>
+        </w:rPr>
+      </w:r>
+    </w:p>
+    <w:p>
+      <w:pPr>
+        <w:pStyle w:val="PlainText"/>
+        <w:rPr>
+          <w:rFonts w:ascii="Calibri" w:hAnsi="Calibri" w:cs="Calibri" w:asciiTheme="minorHAnsi" w:cstheme="minorHAnsi" w:hAnsiTheme="minorHAnsi"/>
+          <w:lang w:val="en-US"/>
+        </w:rPr>
+      </w:pPr>
+      <w:r>
+        <w:rPr>
+          <w:rFonts w:cs="Calibri" w:cstheme="minorHAnsi" w:ascii="Calibri" w:hAnsi="Calibri"/>
+          <w:lang w:val="en-US"/>
+        </w:rPr>
+      </w:r>
+    </w:p>
+    <w:p>
+      <w:pPr>
+        <w:pStyle w:val="PlainText"/>
+        <w:rPr>
+          <w:rFonts w:ascii="Calibri" w:hAnsi="Calibri" w:cs="Calibri" w:asciiTheme="minorHAnsi" w:cstheme="minorHAnsi" w:hAnsiTheme="minorHAnsi"/>
+          <w:lang w:val="en-US"/>
+        </w:rPr>
+      </w:pPr>
+      <w:r>
+        <w:rPr>
+          <w:rFonts w:cs="Calibri" w:cstheme="minorHAnsi" w:ascii="Calibri" w:hAnsi="Calibri"/>
+          <w:lang w:val="en-US"/>
+        </w:rPr>
+      </w:r>
+    </w:p>
+    <w:p>
+      <w:pPr>
+        <w:pStyle w:val="PlainText"/>
+        <w:rPr>
+          <w:rFonts w:ascii="Calibri" w:hAnsi="Calibri" w:cs="Calibri" w:asciiTheme="minorHAnsi" w:cstheme="minorHAnsi" w:hAnsiTheme="minorHAnsi"/>
+          <w:lang w:val="en-US"/>
+        </w:rPr>
+      </w:pPr>
+      <w:r>
+        <w:rPr>
+          <w:rFonts w:cs="Calibri" w:cstheme="minorHAnsi" w:ascii="Calibri" w:hAnsi="Calibri"/>
+          <w:lang w:val="en-US"/>
+        </w:rPr>
+      </w:r>
+    </w:p>
+    <w:p>
+      <w:pPr>
+        <w:pStyle w:val="PlainText"/>
+        <w:rPr>
+          <w:rFonts w:ascii="Calibri" w:hAnsi="Calibri" w:cs="Calibri" w:asciiTheme="minorHAnsi" w:cstheme="minorHAnsi" w:hAnsiTheme="minorHAnsi"/>
+          <w:lang w:val="en-US"/>
+        </w:rPr>
+      </w:pPr>
+      <w:r>
+        <w:rPr>
+          <w:rFonts w:cs="Calibri" w:cstheme="minorHAnsi" w:ascii="Calibri" w:hAnsi="Calibri"/>
+          <w:lang w:val="en-US"/>
+        </w:rPr>
+      </w:r>
+    </w:p>
+    <w:p>
+      <w:pPr>
+        <w:pStyle w:val="PlainText"/>
+        <w:rPr>
+          <w:rFonts w:ascii="Calibri" w:hAnsi="Calibri" w:cs="Calibri" w:asciiTheme="minorHAnsi" w:cstheme="minorHAnsi" w:hAnsiTheme="minorHAnsi"/>
+          <w:lang w:val="en-US"/>
+        </w:rPr>
+      </w:pPr>
+      <w:r>
+        <w:rPr>
+          <w:rFonts w:cs="Calibri" w:cstheme="minorHAnsi" w:ascii="Calibri" w:hAnsi="Calibri"/>
+          <w:lang w:val="en-US"/>
+        </w:rPr>
+      </w:r>
+    </w:p>
+    <w:p>
+      <w:pPr>
+        <w:pStyle w:val="PlainText"/>
+        <w:rPr>
+          <w:rFonts w:ascii="Calibri" w:hAnsi="Calibri" w:cs="Calibri" w:asciiTheme="minorHAnsi" w:cstheme="minorHAnsi" w:hAnsiTheme="minorHAnsi"/>
+          <w:lang w:val="en-US"/>
+        </w:rPr>
+      </w:pPr>
+      <w:r>
+        <w:rPr>
+          <w:rFonts w:cs="Calibri" w:cstheme="minorHAnsi" w:ascii="Calibri" w:hAnsi="Calibri"/>
+          <w:lang w:val="en-US"/>
+        </w:rPr>
+      </w:r>
+    </w:p>
+    <w:p>
+      <w:pPr>
+        <w:pStyle w:val="PlainText"/>
+        <w:rPr>
+          <w:rFonts w:ascii="Calibri" w:hAnsi="Calibri" w:cs="Calibri" w:asciiTheme="minorHAnsi" w:cstheme="minorHAnsi" w:hAnsiTheme="minorHAnsi"/>
+          <w:lang w:val="en-US"/>
+        </w:rPr>
+      </w:pPr>
+      <w:r>
+        <w:rPr>
+          <w:rFonts w:cs="Calibri" w:cstheme="minorHAnsi" w:ascii="Calibri" w:hAnsi="Calibri"/>
+          <w:lang w:val="en-US"/>
+        </w:rPr>
+      </w:r>
+    </w:p>
+    <w:p>
+      <w:pPr>
+        <w:pStyle w:val="PlainText"/>
+        <w:rPr>
+          <w:rFonts w:ascii="Calibri" w:hAnsi="Calibri" w:cs="Calibri" w:asciiTheme="minorHAnsi" w:cstheme="minorHAnsi" w:hAnsiTheme="minorHAnsi"/>
+          <w:lang w:val="en-US"/>
+        </w:rPr>
+      </w:pPr>
+      <w:r>
+        <w:rPr>
+          <w:rFonts w:cs="Calibri" w:cstheme="minorHAnsi" w:ascii="Calibri" w:hAnsi="Calibri"/>
+          <w:lang w:val="en-US"/>
+        </w:rPr>
+      </w:r>
+    </w:p>
+    <w:p>
+      <w:pPr>
+        <w:pStyle w:val="PlainText"/>
+        <w:rPr>
+          <w:rFonts w:ascii="Calibri" w:hAnsi="Calibri" w:cs="Calibri" w:asciiTheme="minorHAnsi" w:cstheme="minorHAnsi" w:hAnsiTheme="minorHAnsi"/>
+          <w:lang w:val="en-US"/>
+        </w:rPr>
+      </w:pPr>
+      <w:r>
+        <w:rPr>
+          <w:rFonts w:cs="Calibri" w:cstheme="minorHAnsi" w:ascii="Calibri" w:hAnsi="Calibri"/>
+          <w:lang w:val="en-US"/>
+        </w:rPr>
+      </w:r>
+    </w:p>
+    <w:p>
+      <w:pPr>
+        <w:pStyle w:val="Heading1"/>
+        <w:rPr>
+          <w:rFonts w:ascii="Calibri" w:hAnsi="Calibri" w:cs="Calibri" w:asciiTheme="minorHAnsi" w:cstheme="minorHAnsi" w:hAnsiTheme="minorHAnsi"/>
+          <w:lang w:val="en-US"/>
+        </w:rPr>
+      </w:pPr>
+      <w:r>
+        <w:rPr>
+          <w:rFonts w:cs="Calibri" w:ascii="Calibri" w:hAnsi="Calibri" w:asciiTheme="minorHAnsi" w:cstheme="minorHAnsi" w:hAnsiTheme="minorHAnsi"/>
+          <w:lang w:val="en-US"/>
+        </w:rPr>
+        <w:t>Time &amp; Memory Statistics</w:t>
+      </w:r>
+    </w:p>
+    <w:p>
+      <w:pPr>
+        <w:pStyle w:val="PlainText"/>
+        <w:rPr>
+          <w:rFonts w:ascii="Calibri" w:hAnsi="Calibri" w:cs="Calibri" w:asciiTheme="minorHAnsi" w:cstheme="minorHAnsi" w:hAnsiTheme="minorHAnsi"/>
+          <w:lang w:val="en-US"/>
+        </w:rPr>
+      </w:pPr>
+      <w:r>
+        <w:rPr>
+          <w:rFonts w:cs="Calibri" w:cstheme="minorHAnsi" w:ascii="Calibri" w:hAnsi="Calibri"/>
+          <w:lang w:val="en-US"/>
+        </w:rPr>
+      </w:r>
+    </w:p>
+    <w:p>
+      <w:pPr>
+        <w:pStyle w:val="PlainText"/>
         <w:rPr/>
-      </w:r>
-    </w:p>
-    <w:p>
-      <w:pPr>
-        <w:pStyle w:val="PlainText"/>
-        <w:rPr>
-          <w:rFonts w:ascii="Calibri" w:hAnsi="Calibri" w:cs="Calibri" w:asciiTheme="minorHAnsi" w:cstheme="minorHAnsi" w:hAnsiTheme="minorHAnsi"/>
-          <w:lang w:val="en-US"/>
-        </w:rPr>
-      </w:pPr>
-      <w:r>
-        <w:rPr/>
-      </w:r>
-    </w:p>
-    <w:p>
-      <w:pPr>
-        <w:pStyle w:val="PlainText"/>
-        <w:rPr>
-          <w:rFonts w:ascii="Calibri" w:hAnsi="Calibri" w:cs="Calibri" w:asciiTheme="minorHAnsi" w:cstheme="minorHAnsi" w:hAnsiTheme="minorHAnsi"/>
-          <w:lang w:val="en-US"/>
-        </w:rPr>
-      </w:pPr>
-      <w:r>
-        <w:rPr/>
-      </w:r>
-    </w:p>
-    <w:p>
-      <w:pPr>
-        <w:pStyle w:val="PlainText"/>
-        <w:rPr>
-          <w:rFonts w:ascii="Calibri" w:hAnsi="Calibri" w:cs="Calibri" w:asciiTheme="minorHAnsi" w:cstheme="minorHAnsi" w:hAnsiTheme="minorHAnsi"/>
-          <w:lang w:val="en-US"/>
-        </w:rPr>
-      </w:pPr>
-      <w:r>
-        <w:rPr/>
-      </w:r>
-    </w:p>
-    <w:p>
-      <w:pPr>
-        <w:pStyle w:val="PlainText"/>
-        <w:rPr>
-          <w:rFonts w:ascii="Calibri" w:hAnsi="Calibri" w:cs="Calibri" w:asciiTheme="minorHAnsi" w:cstheme="minorHAnsi" w:hAnsiTheme="minorHAnsi"/>
-          <w:lang w:val="en-US"/>
-        </w:rPr>
-      </w:pPr>
-      <w:r>
-        <w:rPr/>
-      </w:r>
-    </w:p>
-    <w:p>
-      <w:pPr>
-        <w:pStyle w:val="PlainText"/>
-        <w:rPr>
-          <w:rFonts w:ascii="Calibri" w:hAnsi="Calibri" w:cs="Calibri" w:asciiTheme="minorHAnsi" w:cstheme="minorHAnsi" w:hAnsiTheme="minorHAnsi"/>
-          <w:lang w:val="en-US"/>
-        </w:rPr>
-      </w:pPr>
-      <w:r>
-        <w:rPr/>
-      </w:r>
-    </w:p>
-    <w:p>
-      <w:pPr>
-        <w:pStyle w:val="PlainText"/>
-        <w:rPr>
-          <w:rFonts w:ascii="Calibri" w:hAnsi="Calibri" w:cs="Calibri" w:asciiTheme="minorHAnsi" w:cstheme="minorHAnsi" w:hAnsiTheme="minorHAnsi"/>
-          <w:lang w:val="en-US"/>
-        </w:rPr>
-      </w:pPr>
-      <w:r>
-        <w:rPr/>
-      </w:r>
-    </w:p>
-    <w:p>
-      <w:pPr>
-        <w:pStyle w:val="PlainText"/>
-        <w:rPr>
-          <w:rFonts w:ascii="Calibri" w:hAnsi="Calibri" w:cs="Calibri" w:asciiTheme="minorHAnsi" w:cstheme="minorHAnsi" w:hAnsiTheme="minorHAnsi"/>
-          <w:lang w:val="en-US"/>
-        </w:rPr>
-      </w:pPr>
-      <w:r>
-        <w:rPr>
-          <w:rFonts w:cs="Calibri" w:cstheme="minorHAnsi" w:ascii="Calibri" w:hAnsi="Calibri"/>
-          <w:lang w:val="en-US"/>
-        </w:rPr>
-      </w:r>
-    </w:p>
-    <w:p>
-      <w:pPr>
-        <w:pStyle w:val="PlainText"/>
-        <w:rPr>
-          <w:rFonts w:ascii="Calibri" w:hAnsi="Calibri" w:cs="Calibri" w:asciiTheme="minorHAnsi" w:cstheme="minorHAnsi" w:hAnsiTheme="minorHAnsi"/>
-          <w:lang w:val="en-US"/>
-        </w:rPr>
-      </w:pPr>
-      <w:r>
-        <w:rPr>
-          <w:rFonts w:cs="Calibri" w:cstheme="minorHAnsi" w:ascii="Calibri" w:hAnsi="Calibri"/>
-          <w:lang w:val="en-US"/>
-        </w:rPr>
-      </w:r>
-    </w:p>
-    <w:p>
-      <w:pPr>
-        <w:pStyle w:val="PlainText"/>
-        <w:rPr>
-          <w:rFonts w:ascii="Calibri" w:hAnsi="Calibri" w:cs="Calibri" w:asciiTheme="minorHAnsi" w:cstheme="minorHAnsi" w:hAnsiTheme="minorHAnsi"/>
-          <w:lang w:val="en-US"/>
-        </w:rPr>
-      </w:pPr>
-      <w:r>
-        <w:rPr>
-          <w:rFonts w:cs="Calibri" w:cstheme="minorHAnsi" w:ascii="Calibri" w:hAnsi="Calibri"/>
-          <w:lang w:val="en-US"/>
-        </w:rPr>
-      </w:r>
-    </w:p>
-    <w:p>
-      <w:pPr>
-        <w:pStyle w:val="PlainText"/>
-        <w:rPr>
-          <w:rFonts w:ascii="Calibri" w:hAnsi="Calibri" w:cs="Calibri" w:asciiTheme="minorHAnsi" w:cstheme="minorHAnsi" w:hAnsiTheme="minorHAnsi"/>
-          <w:lang w:val="en-US"/>
-        </w:rPr>
-      </w:pPr>
-      <w:r>
-        <w:rPr>
-          <w:rFonts w:cs="Calibri" w:cstheme="minorHAnsi" w:ascii="Calibri" w:hAnsi="Calibri"/>
-          <w:lang w:val="en-US"/>
-        </w:rPr>
-      </w:r>
-    </w:p>
-    <w:p>
-      <w:pPr>
-        <w:pStyle w:val="PlainText"/>
-        <w:rPr>
-          <w:rFonts w:ascii="Calibri" w:hAnsi="Calibri" w:cs="Calibri" w:asciiTheme="minorHAnsi" w:cstheme="minorHAnsi" w:hAnsiTheme="minorHAnsi"/>
-          <w:lang w:val="en-US"/>
-        </w:rPr>
-      </w:pPr>
-      <w:r>
-        <w:rPr>
-          <w:rFonts w:cs="Calibri" w:cstheme="minorHAnsi" w:ascii="Calibri" w:hAnsi="Calibri"/>
-          <w:lang w:val="en-US"/>
-        </w:rPr>
-      </w:r>
-    </w:p>
-    <w:p>
-      <w:pPr>
-        <w:pStyle w:val="PlainText"/>
-        <w:rPr>
-          <w:rFonts w:ascii="Calibri" w:hAnsi="Calibri" w:cs="Calibri" w:asciiTheme="minorHAnsi" w:cstheme="minorHAnsi" w:hAnsiTheme="minorHAnsi"/>
-          <w:lang w:val="en-US"/>
-        </w:rPr>
-      </w:pPr>
-      <w:r>
-        <w:rPr>
-          <w:rFonts w:cs="Calibri" w:cstheme="minorHAnsi" w:ascii="Calibri" w:hAnsi="Calibri"/>
-          <w:lang w:val="en-US"/>
-        </w:rPr>
-      </w:r>
-    </w:p>
-    <w:p>
-      <w:pPr>
-        <w:pStyle w:val="PlainText"/>
-        <w:rPr>
-          <w:rFonts w:ascii="Calibri" w:hAnsi="Calibri" w:cs="Calibri" w:asciiTheme="minorHAnsi" w:cstheme="minorHAnsi" w:hAnsiTheme="minorHAnsi"/>
-          <w:lang w:val="en-US"/>
-        </w:rPr>
-      </w:pPr>
-      <w:r>
-        <w:rPr>
-          <w:rFonts w:cs="Calibri" w:cstheme="minorHAnsi" w:ascii="Calibri" w:hAnsi="Calibri"/>
-          <w:lang w:val="en-US"/>
-        </w:rPr>
-      </w:r>
-    </w:p>
-    <w:p>
-      <w:pPr>
-        <w:pStyle w:val="PlainText"/>
-        <w:rPr>
-          <w:rFonts w:ascii="Calibri" w:hAnsi="Calibri" w:cs="Calibri" w:asciiTheme="minorHAnsi" w:cstheme="minorHAnsi" w:hAnsiTheme="minorHAnsi"/>
-          <w:lang w:val="en-US"/>
-        </w:rPr>
-      </w:pPr>
-      <w:r>
-        <w:rPr>
-          <w:rFonts w:cs="Calibri" w:cstheme="minorHAnsi" w:ascii="Calibri" w:hAnsi="Calibri"/>
-          <w:lang w:val="en-US"/>
-        </w:rPr>
-      </w:r>
-    </w:p>
-    <w:p>
-      <w:pPr>
-        <w:pStyle w:val="PlainText"/>
-        <w:rPr>
-          <w:rFonts w:ascii="Calibri" w:hAnsi="Calibri" w:cs="Calibri" w:asciiTheme="minorHAnsi" w:cstheme="minorHAnsi" w:hAnsiTheme="minorHAnsi"/>
-          <w:lang w:val="en-US"/>
-        </w:rPr>
-      </w:pPr>
-      <w:r>
-        <w:rPr>
-          <w:rFonts w:cs="Calibri" w:cstheme="minorHAnsi" w:ascii="Calibri" w:hAnsi="Calibri"/>
-          <w:lang w:val="en-US"/>
-        </w:rPr>
-      </w:r>
-    </w:p>
-    <w:p>
-      <w:pPr>
-        <w:pStyle w:val="PlainText"/>
-        <w:rPr>
-          <w:rFonts w:ascii="Calibri" w:hAnsi="Calibri" w:cs="Calibri" w:asciiTheme="minorHAnsi" w:cstheme="minorHAnsi" w:hAnsiTheme="minorHAnsi"/>
-          <w:lang w:val="en-US"/>
-        </w:rPr>
-      </w:pPr>
-      <w:r>
-        <w:rPr>
-          <w:rFonts w:cs="Calibri" w:cstheme="minorHAnsi" w:ascii="Calibri" w:hAnsi="Calibri"/>
-          <w:lang w:val="en-US"/>
-        </w:rPr>
-      </w:r>
-    </w:p>
-    <w:p>
-      <w:pPr>
-        <w:pStyle w:val="PlainText"/>
-        <w:rPr>
-          <w:rFonts w:ascii="Calibri" w:hAnsi="Calibri" w:cs="Calibri" w:asciiTheme="minorHAnsi" w:cstheme="minorHAnsi" w:hAnsiTheme="minorHAnsi"/>
-          <w:lang w:val="en-US"/>
-        </w:rPr>
-      </w:pPr>
-      <w:r>
-        <w:rPr>
-          <w:rFonts w:cs="Calibri" w:cstheme="minorHAnsi" w:ascii="Calibri" w:hAnsi="Calibri"/>
-          <w:lang w:val="en-US"/>
-        </w:rPr>
-      </w:r>
-    </w:p>
-    <w:p>
-      <w:pPr>
-        <w:pStyle w:val="PlainText"/>
-        <w:rPr>
-          <w:rFonts w:ascii="Calibri" w:hAnsi="Calibri" w:cs="Calibri" w:asciiTheme="minorHAnsi" w:cstheme="minorHAnsi" w:hAnsiTheme="minorHAnsi"/>
-          <w:lang w:val="en-US"/>
-        </w:rPr>
-      </w:pPr>
-      <w:r>
-        <w:rPr>
-          <w:rFonts w:cs="Calibri" w:cstheme="minorHAnsi" w:ascii="Calibri" w:hAnsi="Calibri"/>
-          <w:lang w:val="en-US"/>
-        </w:rPr>
-      </w:r>
-    </w:p>
-    <w:p>
-      <w:pPr>
-        <w:pStyle w:val="PlainText"/>
-        <w:rPr>
-          <w:rFonts w:ascii="Calibri" w:hAnsi="Calibri" w:cs="Calibri" w:asciiTheme="minorHAnsi" w:cstheme="minorHAnsi" w:hAnsiTheme="minorHAnsi"/>
-          <w:lang w:val="en-US"/>
-        </w:rPr>
-      </w:pPr>
-      <w:r>
-        <w:rPr>
-          <w:rFonts w:cs="Calibri" w:cstheme="minorHAnsi" w:ascii="Calibri" w:hAnsi="Calibri"/>
-          <w:lang w:val="en-US"/>
-        </w:rPr>
-      </w:r>
-    </w:p>
-    <w:p>
-      <w:pPr>
-        <w:pStyle w:val="PlainText"/>
-        <w:rPr>
-          <w:rFonts w:ascii="Calibri" w:hAnsi="Calibri" w:cs="Calibri" w:asciiTheme="minorHAnsi" w:cstheme="minorHAnsi" w:hAnsiTheme="minorHAnsi"/>
-          <w:lang w:val="en-US"/>
-        </w:rPr>
-      </w:pPr>
-      <w:r>
-        <w:rPr>
-          <w:rFonts w:cs="Calibri" w:cstheme="minorHAnsi" w:ascii="Calibri" w:hAnsi="Calibri"/>
-          <w:lang w:val="en-US"/>
-        </w:rPr>
-      </w:r>
-    </w:p>
-    <w:p>
-      <w:pPr>
-        <w:pStyle w:val="PlainText"/>
-        <w:rPr>
-          <w:rFonts w:ascii="Calibri" w:hAnsi="Calibri" w:cs="Calibri" w:asciiTheme="minorHAnsi" w:cstheme="minorHAnsi" w:hAnsiTheme="minorHAnsi"/>
-          <w:lang w:val="en-US"/>
-        </w:rPr>
-      </w:pPr>
-      <w:r>
-        <w:rPr>
-          <w:rFonts w:cs="Calibri" w:cstheme="minorHAnsi" w:ascii="Calibri" w:hAnsi="Calibri"/>
-          <w:lang w:val="en-US"/>
-        </w:rPr>
-      </w:r>
-    </w:p>
-    <w:p>
-      <w:pPr>
-        <w:pStyle w:val="PlainText"/>
-        <w:rPr>
-          <w:rFonts w:ascii="Calibri" w:hAnsi="Calibri" w:cs="Calibri" w:asciiTheme="minorHAnsi" w:cstheme="minorHAnsi" w:hAnsiTheme="minorHAnsi"/>
-          <w:lang w:val="en-US"/>
-        </w:rPr>
-      </w:pPr>
-      <w:r>
-        <w:rPr>
-          <w:rFonts w:cs="Calibri" w:cstheme="minorHAnsi" w:ascii="Calibri" w:hAnsi="Calibri"/>
-          <w:lang w:val="en-US"/>
-        </w:rPr>
-      </w:r>
-    </w:p>
-    <w:p>
-      <w:pPr>
-        <w:pStyle w:val="PlainText"/>
-        <w:rPr>
-          <w:rFonts w:ascii="Calibri" w:hAnsi="Calibri" w:cs="Calibri" w:asciiTheme="minorHAnsi" w:cstheme="minorHAnsi" w:hAnsiTheme="minorHAnsi"/>
-          <w:lang w:val="en-US"/>
-        </w:rPr>
-      </w:pPr>
-      <w:r>
-        <w:rPr>
-          <w:rFonts w:cs="Calibri" w:cstheme="minorHAnsi" w:ascii="Calibri" w:hAnsi="Calibri"/>
-          <w:lang w:val="en-US"/>
-        </w:rPr>
-      </w:r>
-    </w:p>
-    <w:p>
-      <w:pPr>
-        <w:pStyle w:val="PlainText"/>
-        <w:rPr>
-          <w:rFonts w:ascii="Calibri" w:hAnsi="Calibri" w:cs="Calibri" w:asciiTheme="minorHAnsi" w:cstheme="minorHAnsi" w:hAnsiTheme="minorHAnsi"/>
-          <w:lang w:val="en-US"/>
-        </w:rPr>
-      </w:pPr>
-      <w:r>
-        <w:rPr>
-          <w:rFonts w:cs="Calibri" w:cstheme="minorHAnsi" w:ascii="Calibri" w:hAnsi="Calibri"/>
-          <w:lang w:val="en-US"/>
-        </w:rPr>
-      </w:r>
-    </w:p>
-    <w:p>
-      <w:pPr>
-        <w:pStyle w:val="PlainText"/>
-        <w:rPr>
-          <w:rFonts w:ascii="Calibri" w:hAnsi="Calibri" w:cs="Calibri" w:asciiTheme="minorHAnsi" w:cstheme="minorHAnsi" w:hAnsiTheme="minorHAnsi"/>
-          <w:lang w:val="en-US"/>
-        </w:rPr>
-      </w:pPr>
-      <w:r>
-        <w:rPr>
-          <w:rFonts w:cs="Calibri" w:cstheme="minorHAnsi" w:ascii="Calibri" w:hAnsi="Calibri"/>
-          <w:lang w:val="en-US"/>
-        </w:rPr>
-      </w:r>
-    </w:p>
-    <w:p>
-      <w:pPr>
-        <w:pStyle w:val="PlainText"/>
-        <w:rPr>
-          <w:rFonts w:ascii="Calibri" w:hAnsi="Calibri" w:cs="Calibri" w:asciiTheme="minorHAnsi" w:cstheme="minorHAnsi" w:hAnsiTheme="minorHAnsi"/>
-          <w:lang w:val="en-US"/>
-        </w:rPr>
-      </w:pPr>
-      <w:r>
-        <w:rPr>
-          <w:rFonts w:cs="Calibri" w:cstheme="minorHAnsi" w:ascii="Calibri" w:hAnsi="Calibri"/>
-          <w:lang w:val="en-US"/>
-        </w:rPr>
-      </w:r>
-    </w:p>
-    <w:p>
-      <w:pPr>
-        <w:pStyle w:val="PlainText"/>
-        <w:rPr>
-          <w:rFonts w:ascii="Calibri" w:hAnsi="Calibri" w:cs="Calibri" w:asciiTheme="minorHAnsi" w:cstheme="minorHAnsi" w:hAnsiTheme="minorHAnsi"/>
-          <w:lang w:val="en-US"/>
-        </w:rPr>
-      </w:pPr>
-      <w:r>
-        <w:rPr>
-          <w:rFonts w:cs="Calibri" w:cstheme="minorHAnsi" w:ascii="Calibri" w:hAnsi="Calibri"/>
-          <w:lang w:val="en-US"/>
-        </w:rPr>
-      </w:r>
-    </w:p>
-    <w:p>
-      <w:pPr>
-        <w:pStyle w:val="PlainText"/>
-        <w:rPr>
-          <w:rFonts w:ascii="Calibri" w:hAnsi="Calibri" w:cs="Calibri" w:asciiTheme="minorHAnsi" w:cstheme="minorHAnsi" w:hAnsiTheme="minorHAnsi"/>
-          <w:lang w:val="en-US"/>
-        </w:rPr>
-      </w:pPr>
-      <w:r>
-        <w:rPr>
-          <w:rFonts w:cs="Calibri" w:cstheme="minorHAnsi" w:ascii="Calibri" w:hAnsi="Calibri"/>
-          <w:lang w:val="en-US"/>
-        </w:rPr>
-      </w:r>
-    </w:p>
-    <w:p>
-      <w:pPr>
-        <w:pStyle w:val="PlainText"/>
-        <w:rPr>
-          <w:rFonts w:ascii="Calibri" w:hAnsi="Calibri" w:cs="Calibri" w:asciiTheme="minorHAnsi" w:cstheme="minorHAnsi" w:hAnsiTheme="minorHAnsi"/>
-          <w:lang w:val="en-US"/>
-        </w:rPr>
-      </w:pPr>
-      <w:r>
-        <w:rPr>
-          <w:rFonts w:cs="Calibri" w:cstheme="minorHAnsi" w:ascii="Calibri" w:hAnsi="Calibri"/>
-          <w:lang w:val="en-US"/>
-        </w:rPr>
-      </w:r>
-    </w:p>
-    <w:p>
-      <w:pPr>
-        <w:pStyle w:val="PlainText"/>
-        <w:rPr>
-          <w:rFonts w:ascii="Calibri" w:hAnsi="Calibri" w:cs="Calibri" w:asciiTheme="minorHAnsi" w:cstheme="minorHAnsi" w:hAnsiTheme="minorHAnsi"/>
-          <w:lang w:val="en-US"/>
-        </w:rPr>
-      </w:pPr>
-      <w:r>
-        <w:rPr>
-          <w:rFonts w:cs="Calibri" w:cstheme="minorHAnsi" w:ascii="Calibri" w:hAnsi="Calibri"/>
-          <w:lang w:val="en-US"/>
-        </w:rPr>
-      </w:r>
-    </w:p>
-    <w:p>
-      <w:pPr>
-        <w:pStyle w:val="PlainText"/>
-        <w:rPr>
-          <w:rFonts w:ascii="Calibri" w:hAnsi="Calibri" w:cs="Calibri" w:asciiTheme="minorHAnsi" w:cstheme="minorHAnsi" w:hAnsiTheme="minorHAnsi"/>
-          <w:lang w:val="en-US"/>
-        </w:rPr>
-      </w:pPr>
-      <w:r>
-        <w:rPr>
-          <w:rFonts w:cs="Calibri" w:cstheme="minorHAnsi" w:ascii="Calibri" w:hAnsi="Calibri"/>
-          <w:lang w:val="en-US"/>
-        </w:rPr>
-      </w:r>
-    </w:p>
-    <w:p>
-      <w:pPr>
-        <w:pStyle w:val="Heading1"/>
-        <w:rPr>
-          <w:rFonts w:ascii="Calibri" w:hAnsi="Calibri" w:cs="Calibri" w:asciiTheme="minorHAnsi" w:cstheme="minorHAnsi" w:hAnsiTheme="minorHAnsi"/>
-          <w:lang w:val="en-US"/>
-        </w:rPr>
       </w:pPr>
       <w:r>
         <w:rPr>
           <w:rFonts w:cs="Calibri" w:ascii="Calibri" w:hAnsi="Calibri" w:asciiTheme="minorHAnsi" w:cstheme="minorHAnsi" w:hAnsiTheme="minorHAnsi"/>
           <w:lang w:val="en-US"/>
         </w:rPr>
-        <w:t xml:space="preserve">Time </w:t>
-      </w:r>
-      <w:r>
-        <w:rPr>
-          <w:rFonts w:cs="Calibri" w:ascii="Calibri" w:hAnsi="Calibri" w:asciiTheme="minorHAnsi" w:cstheme="minorHAnsi" w:hAnsiTheme="minorHAnsi"/>
-          <w:lang w:val="en-US"/>
-        </w:rPr>
-        <w:t>&amp; Memory</w:t>
-      </w:r>
-      <w:r>
-        <w:rPr>
-          <w:rFonts w:cs="Calibri" w:ascii="Calibri" w:hAnsi="Calibri" w:asciiTheme="minorHAnsi" w:cstheme="minorHAnsi" w:hAnsiTheme="minorHAnsi"/>
-          <w:lang w:val="en-US"/>
-        </w:rPr>
-        <w:t xml:space="preserve"> Statistics</w:t>
-      </w:r>
-    </w:p>
-    <w:p>
-      <w:pPr>
-        <w:pStyle w:val="PlainText"/>
-        <w:rPr>
-          <w:rFonts w:ascii="Calibri" w:hAnsi="Calibri" w:cs="Calibri" w:asciiTheme="minorHAnsi" w:cstheme="minorHAnsi" w:hAnsiTheme="minorHAnsi"/>
-          <w:lang w:val="en-US"/>
-        </w:rPr>
-      </w:pPr>
-      <w:r>
-        <w:rPr>
-          <w:rFonts w:cs="Calibri" w:cstheme="minorHAnsi" w:ascii="Calibri" w:hAnsi="Calibri"/>
-          <w:lang w:val="en-US"/>
-        </w:rPr>
-      </w:r>
-    </w:p>
-    <w:p>
-      <w:pPr>
-        <w:pStyle w:val="PlainText"/>
-        <w:rPr/>
-      </w:pPr>
-      <w:r>
-        <w:rPr>
-          <w:rFonts w:cs="Calibri" w:ascii="Calibri" w:hAnsi="Calibri" w:asciiTheme="minorHAnsi" w:cstheme="minorHAnsi" w:hAnsiTheme="minorHAnsi"/>
-          <w:lang w:val="en-US"/>
-        </w:rPr>
         <w:tab/>
-        <w:t>The following table contain</w:t>
-      </w:r>
-      <w:r>
-        <w:rPr>
-          <w:rFonts w:cs="Calibri" w:ascii="Calibri" w:hAnsi="Calibri" w:asciiTheme="minorHAnsi" w:cstheme="minorHAnsi" w:hAnsiTheme="minorHAnsi"/>
-          <w:lang w:val="en-US"/>
-        </w:rPr>
-        <w:t>s</w:t>
-      </w:r>
-      <w:r>
-        <w:rPr>
-          <w:rFonts w:cs="Calibri" w:ascii="Calibri" w:hAnsi="Calibri" w:asciiTheme="minorHAnsi" w:cstheme="minorHAnsi" w:hAnsiTheme="minorHAnsi"/>
-          <w:lang w:val="en-US"/>
-        </w:rPr>
-        <w:t xml:space="preserve"> the program runtime measurements,</w:t>
-      </w:r>
-      <w:r>
-        <w:rPr>
-          <w:rFonts w:cs="Calibri" w:ascii="Calibri" w:hAnsi="Calibri" w:asciiTheme="minorHAnsi" w:cstheme="minorHAnsi" w:hAnsiTheme="minorHAnsi"/>
-          <w:lang w:val="en-US"/>
-        </w:rPr>
-        <w:t xml:space="preserve"> CPU and memory usage with</w:t>
-      </w:r>
-      <w:r>
-        <w:rPr>
-          <w:rFonts w:cs="Calibri" w:ascii="Calibri" w:hAnsi="Calibri" w:asciiTheme="minorHAnsi" w:cstheme="minorHAnsi" w:hAnsiTheme="minorHAnsi"/>
-          <w:lang w:val="en-US"/>
-        </w:rPr>
-        <w:t xml:space="preserve"> various parameters:</w:t>
+        <w:t>The following table contains the program runtime measurements, CPU and memory usage with various parameters:</w:t>
       </w:r>
     </w:p>
     <w:p>
@@ -2209,12 +2290,12 @@
       </w:tblPr>
       <w:tblGrid>
         <w:gridCol w:w="1454"/>
+        <w:gridCol w:w="1330"/>
         <w:gridCol w:w="1331"/>
+        <w:gridCol w:w="1366"/>
         <w:gridCol w:w="1331"/>
-        <w:gridCol w:w="1367"/>
-        <w:gridCol w:w="1331"/>
-        <w:gridCol w:w="1330"/>
-        <w:gridCol w:w="1082"/>
+        <w:gridCol w:w="1329"/>
+        <w:gridCol w:w="1085"/>
       </w:tblGrid>
       <w:tr>
         <w:trPr/>
@@ -2243,6 +2324,30 @@
         </w:tc>
         <w:tc>
           <w:tcPr>
+            <w:tcW w:w="1330" w:type="dxa"/>
+            <w:tcBorders/>
+            <w:shd w:color="auto" w:fill="A8D08D" w:themeFill="accent6" w:themeFillTint="99" w:val="clear"/>
+          </w:tcPr>
+          <w:p>
+            <w:pPr>
+              <w:pStyle w:val="PlainText"/>
+              <w:spacing w:lineRule="auto" w:line="240" w:before="0" w:after="0"/>
+              <w:rPr>
+                <w:rFonts w:ascii="Calibri" w:hAnsi="Calibri" w:cs="Calibri" w:asciiTheme="minorHAnsi" w:cstheme="minorHAnsi" w:hAnsiTheme="minorHAnsi"/>
+                <w:lang w:val="en-US"/>
+              </w:rPr>
+            </w:pPr>
+            <w:r>
+              <w:rPr>
+                <w:rFonts w:cs="Calibri" w:ascii="Calibri" w:hAnsi="Calibri" w:asciiTheme="minorHAnsi" w:cstheme="minorHAnsi" w:hAnsiTheme="minorHAnsi"/>
+                <w:lang w:val="en-US"/>
+              </w:rPr>
+              <w:t>2 threads</w:t>
+            </w:r>
+          </w:p>
+        </w:tc>
+        <w:tc>
+          <w:tcPr>
             <w:tcW w:w="1331" w:type="dxa"/>
             <w:tcBorders/>
             <w:shd w:color="auto" w:fill="A8D08D" w:themeFill="accent6" w:themeFillTint="99" w:val="clear"/>
@@ -2261,7 +2366,31 @@
                 <w:rFonts w:cs="Calibri" w:ascii="Calibri" w:hAnsi="Calibri" w:asciiTheme="minorHAnsi" w:cstheme="minorHAnsi" w:hAnsiTheme="minorHAnsi"/>
                 <w:lang w:val="en-US"/>
               </w:rPr>
-              <w:t>2 threads</w:t>
+              <w:t>4 threads</w:t>
+            </w:r>
+          </w:p>
+        </w:tc>
+        <w:tc>
+          <w:tcPr>
+            <w:tcW w:w="1366" w:type="dxa"/>
+            <w:tcBorders/>
+            <w:shd w:color="auto" w:fill="A8D08D" w:themeFill="accent6" w:themeFillTint="99" w:val="clear"/>
+          </w:tcPr>
+          <w:p>
+            <w:pPr>
+              <w:pStyle w:val="PlainText"/>
+              <w:spacing w:lineRule="auto" w:line="240" w:before="0" w:after="0"/>
+              <w:rPr>
+                <w:rFonts w:ascii="Calibri" w:hAnsi="Calibri" w:cs="Calibri" w:asciiTheme="minorHAnsi" w:cstheme="minorHAnsi" w:hAnsiTheme="minorHAnsi"/>
+                <w:lang w:val="en-US"/>
+              </w:rPr>
+            </w:pPr>
+            <w:r>
+              <w:rPr>
+                <w:rFonts w:cs="Calibri" w:ascii="Calibri" w:hAnsi="Calibri" w:asciiTheme="minorHAnsi" w:cstheme="minorHAnsi" w:hAnsiTheme="minorHAnsi"/>
+                <w:lang w:val="en-US"/>
+              </w:rPr>
+              <w:t>8 threads</w:t>
             </w:r>
           </w:p>
         </w:tc>
@@ -2285,13 +2414,13 @@
                 <w:rFonts w:cs="Calibri" w:ascii="Calibri" w:hAnsi="Calibri" w:asciiTheme="minorHAnsi" w:cstheme="minorHAnsi" w:hAnsiTheme="minorHAnsi"/>
                 <w:lang w:val="en-US"/>
               </w:rPr>
-              <w:t>4 threads</w:t>
-            </w:r>
-          </w:p>
-        </w:tc>
-        <w:tc>
-          <w:tcPr>
-            <w:tcW w:w="1367" w:type="dxa"/>
+              <w:t>16 threads</w:t>
+            </w:r>
+          </w:p>
+        </w:tc>
+        <w:tc>
+          <w:tcPr>
+            <w:tcW w:w="1329" w:type="dxa"/>
             <w:tcBorders/>
             <w:shd w:color="auto" w:fill="A8D08D" w:themeFill="accent6" w:themeFillTint="99" w:val="clear"/>
           </w:tcPr>
@@ -2309,61 +2438,13 @@
                 <w:rFonts w:cs="Calibri" w:ascii="Calibri" w:hAnsi="Calibri" w:asciiTheme="minorHAnsi" w:cstheme="minorHAnsi" w:hAnsiTheme="minorHAnsi"/>
                 <w:lang w:val="en-US"/>
               </w:rPr>
-              <w:t>8 threads</w:t>
-            </w:r>
-          </w:p>
-        </w:tc>
-        <w:tc>
-          <w:tcPr>
-            <w:tcW w:w="1331" w:type="dxa"/>
-            <w:tcBorders/>
-            <w:shd w:color="auto" w:fill="A8D08D" w:themeFill="accent6" w:themeFillTint="99" w:val="clear"/>
-          </w:tcPr>
-          <w:p>
-            <w:pPr>
-              <w:pStyle w:val="PlainText"/>
-              <w:spacing w:lineRule="auto" w:line="240" w:before="0" w:after="0"/>
-              <w:rPr>
-                <w:rFonts w:ascii="Calibri" w:hAnsi="Calibri" w:cs="Calibri" w:asciiTheme="minorHAnsi" w:cstheme="minorHAnsi" w:hAnsiTheme="minorHAnsi"/>
-                <w:lang w:val="en-US"/>
-              </w:rPr>
-            </w:pPr>
-            <w:r>
-              <w:rPr>
-                <w:rFonts w:cs="Calibri" w:ascii="Calibri" w:hAnsi="Calibri" w:asciiTheme="minorHAnsi" w:cstheme="minorHAnsi" w:hAnsiTheme="minorHAnsi"/>
-                <w:lang w:val="en-US"/>
-              </w:rPr>
-              <w:t>16 threads</w:t>
-            </w:r>
-          </w:p>
-        </w:tc>
-        <w:tc>
-          <w:tcPr>
-            <w:tcW w:w="1330" w:type="dxa"/>
-            <w:tcBorders/>
-            <w:shd w:color="auto" w:fill="A8D08D" w:themeFill="accent6" w:themeFillTint="99" w:val="clear"/>
-          </w:tcPr>
-          <w:p>
-            <w:pPr>
-              <w:pStyle w:val="PlainText"/>
-              <w:spacing w:lineRule="auto" w:line="240" w:before="0" w:after="0"/>
-              <w:rPr>
-                <w:rFonts w:ascii="Calibri" w:hAnsi="Calibri" w:cs="Calibri" w:asciiTheme="minorHAnsi" w:cstheme="minorHAnsi" w:hAnsiTheme="minorHAnsi"/>
-                <w:lang w:val="en-US"/>
-              </w:rPr>
-            </w:pPr>
-            <w:r>
-              <w:rPr>
-                <w:rFonts w:cs="Calibri" w:ascii="Calibri" w:hAnsi="Calibri" w:asciiTheme="minorHAnsi" w:cstheme="minorHAnsi" w:hAnsiTheme="minorHAnsi"/>
-                <w:lang w:val="en-US"/>
-              </w:rPr>
               <w:t>32 threads</w:t>
             </w:r>
           </w:p>
         </w:tc>
         <w:tc>
           <w:tcPr>
-            <w:tcW w:w="1082" w:type="dxa"/>
+            <w:tcW w:w="1085" w:type="dxa"/>
             <w:tcBorders/>
             <w:shd w:color="auto" w:fill="A8D08D" w:themeFill="accent6" w:themeFillTint="99" w:val="clear"/>
           </w:tcPr>
@@ -2417,6 +2498,29 @@
         </w:tc>
         <w:tc>
           <w:tcPr>
+            <w:tcW w:w="1330" w:type="dxa"/>
+            <w:tcBorders/>
+            <w:shd w:fill="auto" w:val="clear"/>
+          </w:tcPr>
+          <w:p>
+            <w:pPr>
+              <w:pStyle w:val="PlainText"/>
+              <w:spacing w:lineRule="auto" w:line="240" w:before="0" w:after="0"/>
+              <w:rPr>
+                <w:rFonts w:ascii="Calibri" w:hAnsi="Calibri" w:cs="Calibri" w:asciiTheme="minorHAnsi" w:cstheme="minorHAnsi" w:hAnsiTheme="minorHAnsi"/>
+                <w:lang w:val="en-US"/>
+              </w:rPr>
+            </w:pPr>
+            <w:r>
+              <w:rPr>
+                <w:rFonts w:cs="Calibri" w:cstheme="minorHAnsi" w:ascii="Calibri" w:hAnsi="Calibri"/>
+                <w:lang w:val="en-US"/>
+              </w:rPr>
+            </w:r>
+          </w:p>
+        </w:tc>
+        <w:tc>
+          <w:tcPr>
             <w:tcW w:w="1331" w:type="dxa"/>
             <w:tcBorders/>
             <w:shd w:fill="auto" w:val="clear"/>
@@ -2440,6 +2544,29 @@
         </w:tc>
         <w:tc>
           <w:tcPr>
+            <w:tcW w:w="1366" w:type="dxa"/>
+            <w:tcBorders/>
+            <w:shd w:fill="auto" w:val="clear"/>
+          </w:tcPr>
+          <w:p>
+            <w:pPr>
+              <w:pStyle w:val="PlainText"/>
+              <w:spacing w:lineRule="auto" w:line="240" w:before="0" w:after="0"/>
+              <w:rPr>
+                <w:rFonts w:ascii="Calibri" w:hAnsi="Calibri" w:cs="Calibri" w:asciiTheme="minorHAnsi" w:cstheme="minorHAnsi" w:hAnsiTheme="minorHAnsi"/>
+                <w:lang w:val="en-US"/>
+              </w:rPr>
+            </w:pPr>
+            <w:r>
+              <w:rPr>
+                <w:rFonts w:cs="Calibri" w:cstheme="minorHAnsi" w:ascii="Calibri" w:hAnsi="Calibri"/>
+                <w:lang w:val="en-US"/>
+              </w:rPr>
+            </w:r>
+          </w:p>
+        </w:tc>
+        <w:tc>
+          <w:tcPr>
             <w:tcW w:w="1331" w:type="dxa"/>
             <w:tcBorders/>
             <w:shd w:fill="auto" w:val="clear"/>
@@ -2463,76 +2590,30 @@
         </w:tc>
         <w:tc>
           <w:tcPr>
-            <w:tcW w:w="1367" w:type="dxa"/>
-            <w:tcBorders/>
-            <w:shd w:fill="auto" w:val="clear"/>
-          </w:tcPr>
-          <w:p>
-            <w:pPr>
-              <w:pStyle w:val="PlainText"/>
-              <w:spacing w:lineRule="auto" w:line="240" w:before="0" w:after="0"/>
-              <w:rPr>
-                <w:rFonts w:ascii="Calibri" w:hAnsi="Calibri" w:cs="Calibri" w:asciiTheme="minorHAnsi" w:cstheme="minorHAnsi" w:hAnsiTheme="minorHAnsi"/>
-                <w:lang w:val="en-US"/>
-              </w:rPr>
-            </w:pPr>
-            <w:r>
-              <w:rPr>
-                <w:rFonts w:cs="Calibri" w:cstheme="minorHAnsi" w:ascii="Calibri" w:hAnsi="Calibri"/>
-                <w:lang w:val="en-US"/>
-              </w:rPr>
-            </w:r>
-          </w:p>
-        </w:tc>
-        <w:tc>
-          <w:tcPr>
-            <w:tcW w:w="1331" w:type="dxa"/>
-            <w:tcBorders/>
-            <w:shd w:fill="auto" w:val="clear"/>
-          </w:tcPr>
-          <w:p>
-            <w:pPr>
-              <w:pStyle w:val="PlainText"/>
-              <w:spacing w:lineRule="auto" w:line="240" w:before="0" w:after="0"/>
-              <w:rPr>
-                <w:rFonts w:ascii="Calibri" w:hAnsi="Calibri" w:cs="Calibri" w:asciiTheme="minorHAnsi" w:cstheme="minorHAnsi" w:hAnsiTheme="minorHAnsi"/>
-                <w:lang w:val="en-US"/>
-              </w:rPr>
-            </w:pPr>
-            <w:r>
-              <w:rPr>
-                <w:rFonts w:cs="Calibri" w:cstheme="minorHAnsi" w:ascii="Calibri" w:hAnsi="Calibri"/>
-                <w:lang w:val="en-US"/>
-              </w:rPr>
-            </w:r>
-          </w:p>
-        </w:tc>
-        <w:tc>
-          <w:tcPr>
-            <w:tcW w:w="1330" w:type="dxa"/>
-            <w:tcBorders/>
-            <w:shd w:fill="auto" w:val="clear"/>
-          </w:tcPr>
-          <w:p>
-            <w:pPr>
-              <w:pStyle w:val="PlainText"/>
-              <w:spacing w:lineRule="auto" w:line="240" w:before="0" w:after="0"/>
-              <w:rPr>
-                <w:rFonts w:ascii="Calibri" w:hAnsi="Calibri" w:cs="Calibri" w:asciiTheme="minorHAnsi" w:cstheme="minorHAnsi" w:hAnsiTheme="minorHAnsi"/>
-                <w:lang w:val="en-US"/>
-              </w:rPr>
-            </w:pPr>
-            <w:r>
-              <w:rPr>
-                <w:rFonts w:cs="Calibri" w:cstheme="minorHAnsi" w:ascii="Calibri" w:hAnsi="Calibri"/>
-                <w:lang w:val="en-US"/>
-              </w:rPr>
-            </w:r>
-          </w:p>
-        </w:tc>
-        <w:tc>
-          <w:tcPr>
-            <w:tcW w:w="1082" w:type="dxa"/>
+            <w:tcW w:w="1329" w:type="dxa"/>
+            <w:tcBorders/>
+            <w:shd w:fill="auto" w:val="clear"/>
+          </w:tcPr>
+          <w:p>
+            <w:pPr>
+              <w:pStyle w:val="PlainText"/>
+              <w:spacing w:lineRule="auto" w:line="240" w:before="0" w:after="0"/>
+              <w:rPr>
+                <w:rFonts w:ascii="Calibri" w:hAnsi="Calibri" w:cs="Calibri" w:asciiTheme="minorHAnsi" w:cstheme="minorHAnsi" w:hAnsiTheme="minorHAnsi"/>
+                <w:lang w:val="en-US"/>
+              </w:rPr>
+            </w:pPr>
+            <w:r>
+              <w:rPr>
+                <w:rFonts w:cs="Calibri" w:cstheme="minorHAnsi" w:ascii="Calibri" w:hAnsi="Calibri"/>
+                <w:lang w:val="en-US"/>
+              </w:rPr>
+            </w:r>
+          </w:p>
+        </w:tc>
+        <w:tc>
+          <w:tcPr>
+            <w:tcW w:w="1085" w:type="dxa"/>
             <w:tcBorders/>
             <w:shd w:fill="auto" w:val="clear"/>
           </w:tcPr>
@@ -2585,6 +2666,29 @@
         </w:tc>
         <w:tc>
           <w:tcPr>
+            <w:tcW w:w="1330" w:type="dxa"/>
+            <w:tcBorders/>
+            <w:shd w:fill="auto" w:val="clear"/>
+          </w:tcPr>
+          <w:p>
+            <w:pPr>
+              <w:pStyle w:val="PlainText"/>
+              <w:spacing w:lineRule="auto" w:line="240" w:before="0" w:after="0"/>
+              <w:rPr>
+                <w:rFonts w:ascii="Calibri" w:hAnsi="Calibri" w:cs="Calibri" w:asciiTheme="minorHAnsi" w:cstheme="minorHAnsi" w:hAnsiTheme="minorHAnsi"/>
+                <w:lang w:val="en-US"/>
+              </w:rPr>
+            </w:pPr>
+            <w:r>
+              <w:rPr>
+                <w:rFonts w:cs="Calibri" w:cstheme="minorHAnsi" w:ascii="Calibri" w:hAnsi="Calibri"/>
+                <w:lang w:val="en-US"/>
+              </w:rPr>
+            </w:r>
+          </w:p>
+        </w:tc>
+        <w:tc>
+          <w:tcPr>
             <w:tcW w:w="1331" w:type="dxa"/>
             <w:tcBorders/>
             <w:shd w:fill="auto" w:val="clear"/>
@@ -2608,6 +2712,29 @@
         </w:tc>
         <w:tc>
           <w:tcPr>
+            <w:tcW w:w="1366" w:type="dxa"/>
+            <w:tcBorders/>
+            <w:shd w:fill="auto" w:val="clear"/>
+          </w:tcPr>
+          <w:p>
+            <w:pPr>
+              <w:pStyle w:val="PlainText"/>
+              <w:spacing w:lineRule="auto" w:line="240" w:before="0" w:after="0"/>
+              <w:rPr>
+                <w:rFonts w:ascii="Calibri" w:hAnsi="Calibri" w:cs="Calibri" w:asciiTheme="minorHAnsi" w:cstheme="minorHAnsi" w:hAnsiTheme="minorHAnsi"/>
+                <w:lang w:val="en-US"/>
+              </w:rPr>
+            </w:pPr>
+            <w:r>
+              <w:rPr>
+                <w:rFonts w:cs="Calibri" w:cstheme="minorHAnsi" w:ascii="Calibri" w:hAnsi="Calibri"/>
+                <w:lang w:val="en-US"/>
+              </w:rPr>
+            </w:r>
+          </w:p>
+        </w:tc>
+        <w:tc>
+          <w:tcPr>
             <w:tcW w:w="1331" w:type="dxa"/>
             <w:tcBorders/>
             <w:shd w:fill="auto" w:val="clear"/>
@@ -2631,76 +2758,30 @@
         </w:tc>
         <w:tc>
           <w:tcPr>
-            <w:tcW w:w="1367" w:type="dxa"/>
-            <w:tcBorders/>
-            <w:shd w:fill="auto" w:val="clear"/>
-          </w:tcPr>
-          <w:p>
-            <w:pPr>
-              <w:pStyle w:val="PlainText"/>
-              <w:spacing w:lineRule="auto" w:line="240" w:before="0" w:after="0"/>
-              <w:rPr>
-                <w:rFonts w:ascii="Calibri" w:hAnsi="Calibri" w:cs="Calibri" w:asciiTheme="minorHAnsi" w:cstheme="minorHAnsi" w:hAnsiTheme="minorHAnsi"/>
-                <w:lang w:val="en-US"/>
-              </w:rPr>
-            </w:pPr>
-            <w:r>
-              <w:rPr>
-                <w:rFonts w:cs="Calibri" w:cstheme="minorHAnsi" w:ascii="Calibri" w:hAnsi="Calibri"/>
-                <w:lang w:val="en-US"/>
-              </w:rPr>
-            </w:r>
-          </w:p>
-        </w:tc>
-        <w:tc>
-          <w:tcPr>
-            <w:tcW w:w="1331" w:type="dxa"/>
-            <w:tcBorders/>
-            <w:shd w:fill="auto" w:val="clear"/>
-          </w:tcPr>
-          <w:p>
-            <w:pPr>
-              <w:pStyle w:val="PlainText"/>
-              <w:spacing w:lineRule="auto" w:line="240" w:before="0" w:after="0"/>
-              <w:rPr>
-                <w:rFonts w:ascii="Calibri" w:hAnsi="Calibri" w:cs="Calibri" w:asciiTheme="minorHAnsi" w:cstheme="minorHAnsi" w:hAnsiTheme="minorHAnsi"/>
-                <w:lang w:val="en-US"/>
-              </w:rPr>
-            </w:pPr>
-            <w:r>
-              <w:rPr>
-                <w:rFonts w:cs="Calibri" w:cstheme="minorHAnsi" w:ascii="Calibri" w:hAnsi="Calibri"/>
-                <w:lang w:val="en-US"/>
-              </w:rPr>
-            </w:r>
-          </w:p>
-        </w:tc>
-        <w:tc>
-          <w:tcPr>
-            <w:tcW w:w="1330" w:type="dxa"/>
-            <w:tcBorders/>
-            <w:shd w:fill="auto" w:val="clear"/>
-          </w:tcPr>
-          <w:p>
-            <w:pPr>
-              <w:pStyle w:val="PlainText"/>
-              <w:spacing w:lineRule="auto" w:line="240" w:before="0" w:after="0"/>
-              <w:rPr>
-                <w:rFonts w:ascii="Calibri" w:hAnsi="Calibri" w:cs="Calibri" w:asciiTheme="minorHAnsi" w:cstheme="minorHAnsi" w:hAnsiTheme="minorHAnsi"/>
-                <w:lang w:val="en-US"/>
-              </w:rPr>
-            </w:pPr>
-            <w:r>
-              <w:rPr>
-                <w:rFonts w:cs="Calibri" w:cstheme="minorHAnsi" w:ascii="Calibri" w:hAnsi="Calibri"/>
-                <w:lang w:val="en-US"/>
-              </w:rPr>
-            </w:r>
-          </w:p>
-        </w:tc>
-        <w:tc>
-          <w:tcPr>
-            <w:tcW w:w="1082" w:type="dxa"/>
+            <w:tcW w:w="1329" w:type="dxa"/>
+            <w:tcBorders/>
+            <w:shd w:fill="auto" w:val="clear"/>
+          </w:tcPr>
+          <w:p>
+            <w:pPr>
+              <w:pStyle w:val="PlainText"/>
+              <w:spacing w:lineRule="auto" w:line="240" w:before="0" w:after="0"/>
+              <w:rPr>
+                <w:rFonts w:ascii="Calibri" w:hAnsi="Calibri" w:cs="Calibri" w:asciiTheme="minorHAnsi" w:cstheme="minorHAnsi" w:hAnsiTheme="minorHAnsi"/>
+                <w:lang w:val="en-US"/>
+              </w:rPr>
+            </w:pPr>
+            <w:r>
+              <w:rPr>
+                <w:rFonts w:cs="Calibri" w:cstheme="minorHAnsi" w:ascii="Calibri" w:hAnsi="Calibri"/>
+                <w:lang w:val="en-US"/>
+              </w:rPr>
+            </w:r>
+          </w:p>
+        </w:tc>
+        <w:tc>
+          <w:tcPr>
+            <w:tcW w:w="1085" w:type="dxa"/>
             <w:tcBorders/>
             <w:shd w:fill="auto" w:val="clear"/>
           </w:tcPr>
@@ -2752,6 +2833,29 @@
         </w:tc>
         <w:tc>
           <w:tcPr>
+            <w:tcW w:w="1330" w:type="dxa"/>
+            <w:tcBorders/>
+            <w:shd w:fill="auto" w:val="clear"/>
+          </w:tcPr>
+          <w:p>
+            <w:pPr>
+              <w:pStyle w:val="PlainText"/>
+              <w:spacing w:lineRule="auto" w:line="240" w:before="0" w:after="0"/>
+              <w:rPr>
+                <w:rFonts w:ascii="Calibri" w:hAnsi="Calibri" w:cs="Calibri" w:asciiTheme="minorHAnsi" w:cstheme="minorHAnsi" w:hAnsiTheme="minorHAnsi"/>
+                <w:lang w:val="en-US"/>
+              </w:rPr>
+            </w:pPr>
+            <w:r>
+              <w:rPr>
+                <w:rFonts w:cs="Calibri" w:cstheme="minorHAnsi" w:ascii="Calibri" w:hAnsi="Calibri"/>
+                <w:lang w:val="en-US"/>
+              </w:rPr>
+            </w:r>
+          </w:p>
+        </w:tc>
+        <w:tc>
+          <w:tcPr>
             <w:tcW w:w="1331" w:type="dxa"/>
             <w:tcBorders/>
             <w:shd w:fill="auto" w:val="clear"/>
@@ -2775,6 +2879,29 @@
         </w:tc>
         <w:tc>
           <w:tcPr>
+            <w:tcW w:w="1366" w:type="dxa"/>
+            <w:tcBorders/>
+            <w:shd w:fill="auto" w:val="clear"/>
+          </w:tcPr>
+          <w:p>
+            <w:pPr>
+              <w:pStyle w:val="PlainText"/>
+              <w:spacing w:lineRule="auto" w:line="240" w:before="0" w:after="0"/>
+              <w:rPr>
+                <w:rFonts w:ascii="Calibri" w:hAnsi="Calibri" w:cs="Calibri" w:asciiTheme="minorHAnsi" w:cstheme="minorHAnsi" w:hAnsiTheme="minorHAnsi"/>
+                <w:lang w:val="en-US"/>
+              </w:rPr>
+            </w:pPr>
+            <w:r>
+              <w:rPr>
+                <w:rFonts w:cs="Calibri" w:cstheme="minorHAnsi" w:ascii="Calibri" w:hAnsi="Calibri"/>
+                <w:lang w:val="en-US"/>
+              </w:rPr>
+            </w:r>
+          </w:p>
+        </w:tc>
+        <w:tc>
+          <w:tcPr>
             <w:tcW w:w="1331" w:type="dxa"/>
             <w:tcBorders/>
             <w:shd w:fill="auto" w:val="clear"/>
@@ -2798,76 +2925,30 @@
         </w:tc>
         <w:tc>
           <w:tcPr>
-            <w:tcW w:w="1367" w:type="dxa"/>
-            <w:tcBorders/>
-            <w:shd w:fill="auto" w:val="clear"/>
-          </w:tcPr>
-          <w:p>
-            <w:pPr>
-              <w:pStyle w:val="PlainText"/>
-              <w:spacing w:lineRule="auto" w:line="240" w:before="0" w:after="0"/>
-              <w:rPr>
-                <w:rFonts w:ascii="Calibri" w:hAnsi="Calibri" w:cs="Calibri" w:asciiTheme="minorHAnsi" w:cstheme="minorHAnsi" w:hAnsiTheme="minorHAnsi"/>
-                <w:lang w:val="en-US"/>
-              </w:rPr>
-            </w:pPr>
-            <w:r>
-              <w:rPr>
-                <w:rFonts w:cs="Calibri" w:cstheme="minorHAnsi" w:ascii="Calibri" w:hAnsi="Calibri"/>
-                <w:lang w:val="en-US"/>
-              </w:rPr>
-            </w:r>
-          </w:p>
-        </w:tc>
-        <w:tc>
-          <w:tcPr>
-            <w:tcW w:w="1331" w:type="dxa"/>
-            <w:tcBorders/>
-            <w:shd w:fill="auto" w:val="clear"/>
-          </w:tcPr>
-          <w:p>
-            <w:pPr>
-              <w:pStyle w:val="PlainText"/>
-              <w:spacing w:lineRule="auto" w:line="240" w:before="0" w:after="0"/>
-              <w:rPr>
-                <w:rFonts w:ascii="Calibri" w:hAnsi="Calibri" w:cs="Calibri" w:asciiTheme="minorHAnsi" w:cstheme="minorHAnsi" w:hAnsiTheme="minorHAnsi"/>
-                <w:lang w:val="en-US"/>
-              </w:rPr>
-            </w:pPr>
-            <w:r>
-              <w:rPr>
-                <w:rFonts w:cs="Calibri" w:cstheme="minorHAnsi" w:ascii="Calibri" w:hAnsi="Calibri"/>
-                <w:lang w:val="en-US"/>
-              </w:rPr>
-            </w:r>
-          </w:p>
-        </w:tc>
-        <w:tc>
-          <w:tcPr>
-            <w:tcW w:w="1330" w:type="dxa"/>
-            <w:tcBorders/>
-            <w:shd w:fill="auto" w:val="clear"/>
-          </w:tcPr>
-          <w:p>
-            <w:pPr>
-              <w:pStyle w:val="PlainText"/>
-              <w:spacing w:lineRule="auto" w:line="240" w:before="0" w:after="0"/>
-              <w:rPr>
-                <w:rFonts w:ascii="Calibri" w:hAnsi="Calibri" w:cs="Calibri" w:asciiTheme="minorHAnsi" w:cstheme="minorHAnsi" w:hAnsiTheme="minorHAnsi"/>
-                <w:lang w:val="en-US"/>
-              </w:rPr>
-            </w:pPr>
-            <w:r>
-              <w:rPr>
-                <w:rFonts w:cs="Calibri" w:cstheme="minorHAnsi" w:ascii="Calibri" w:hAnsi="Calibri"/>
-                <w:lang w:val="en-US"/>
-              </w:rPr>
-            </w:r>
-          </w:p>
-        </w:tc>
-        <w:tc>
-          <w:tcPr>
-            <w:tcW w:w="1082" w:type="dxa"/>
+            <w:tcW w:w="1329" w:type="dxa"/>
+            <w:tcBorders/>
+            <w:shd w:fill="auto" w:val="clear"/>
+          </w:tcPr>
+          <w:p>
+            <w:pPr>
+              <w:pStyle w:val="PlainText"/>
+              <w:spacing w:lineRule="auto" w:line="240" w:before="0" w:after="0"/>
+              <w:rPr>
+                <w:rFonts w:ascii="Calibri" w:hAnsi="Calibri" w:cs="Calibri" w:asciiTheme="minorHAnsi" w:cstheme="minorHAnsi" w:hAnsiTheme="minorHAnsi"/>
+                <w:lang w:val="en-US"/>
+              </w:rPr>
+            </w:pPr>
+            <w:r>
+              <w:rPr>
+                <w:rFonts w:cs="Calibri" w:cstheme="minorHAnsi" w:ascii="Calibri" w:hAnsi="Calibri"/>
+                <w:lang w:val="en-US"/>
+              </w:rPr>
+            </w:r>
+          </w:p>
+        </w:tc>
+        <w:tc>
+          <w:tcPr>
+            <w:tcW w:w="1085" w:type="dxa"/>
             <w:tcBorders/>
             <w:shd w:fill="auto" w:val="clear"/>
           </w:tcPr>
@@ -2919,6 +3000,29 @@
         </w:tc>
         <w:tc>
           <w:tcPr>
+            <w:tcW w:w="1330" w:type="dxa"/>
+            <w:tcBorders/>
+            <w:shd w:fill="auto" w:val="clear"/>
+          </w:tcPr>
+          <w:p>
+            <w:pPr>
+              <w:pStyle w:val="PlainText"/>
+              <w:spacing w:lineRule="auto" w:line="240" w:before="0" w:after="0"/>
+              <w:rPr>
+                <w:rFonts w:ascii="Calibri" w:hAnsi="Calibri" w:cs="Calibri" w:asciiTheme="minorHAnsi" w:cstheme="minorHAnsi" w:hAnsiTheme="minorHAnsi"/>
+                <w:lang w:val="en-US"/>
+              </w:rPr>
+            </w:pPr>
+            <w:r>
+              <w:rPr>
+                <w:rFonts w:cs="Calibri" w:cstheme="minorHAnsi" w:ascii="Calibri" w:hAnsi="Calibri"/>
+                <w:lang w:val="en-US"/>
+              </w:rPr>
+            </w:r>
+          </w:p>
+        </w:tc>
+        <w:tc>
+          <w:tcPr>
             <w:tcW w:w="1331" w:type="dxa"/>
             <w:tcBorders/>
             <w:shd w:fill="auto" w:val="clear"/>
@@ -2942,6 +3046,29 @@
         </w:tc>
         <w:tc>
           <w:tcPr>
+            <w:tcW w:w="1366" w:type="dxa"/>
+            <w:tcBorders/>
+            <w:shd w:fill="auto" w:val="clear"/>
+          </w:tcPr>
+          <w:p>
+            <w:pPr>
+              <w:pStyle w:val="PlainText"/>
+              <w:spacing w:lineRule="auto" w:line="240" w:before="0" w:after="0"/>
+              <w:rPr>
+                <w:rFonts w:ascii="Calibri" w:hAnsi="Calibri" w:cs="Calibri" w:asciiTheme="minorHAnsi" w:cstheme="minorHAnsi" w:hAnsiTheme="minorHAnsi"/>
+                <w:lang w:val="en-US"/>
+              </w:rPr>
+            </w:pPr>
+            <w:r>
+              <w:rPr>
+                <w:rFonts w:cs="Calibri" w:cstheme="minorHAnsi" w:ascii="Calibri" w:hAnsi="Calibri"/>
+                <w:lang w:val="en-US"/>
+              </w:rPr>
+            </w:r>
+          </w:p>
+        </w:tc>
+        <w:tc>
+          <w:tcPr>
             <w:tcW w:w="1331" w:type="dxa"/>
             <w:tcBorders/>
             <w:shd w:fill="auto" w:val="clear"/>
@@ -2965,76 +3092,30 @@
         </w:tc>
         <w:tc>
           <w:tcPr>
-            <w:tcW w:w="1367" w:type="dxa"/>
-            <w:tcBorders/>
-            <w:shd w:fill="auto" w:val="clear"/>
-          </w:tcPr>
-          <w:p>
-            <w:pPr>
-              <w:pStyle w:val="PlainText"/>
-              <w:spacing w:lineRule="auto" w:line="240" w:before="0" w:after="0"/>
-              <w:rPr>
-                <w:rFonts w:ascii="Calibri" w:hAnsi="Calibri" w:cs="Calibri" w:asciiTheme="minorHAnsi" w:cstheme="minorHAnsi" w:hAnsiTheme="minorHAnsi"/>
-                <w:lang w:val="en-US"/>
-              </w:rPr>
-            </w:pPr>
-            <w:r>
-              <w:rPr>
-                <w:rFonts w:cs="Calibri" w:cstheme="minorHAnsi" w:ascii="Calibri" w:hAnsi="Calibri"/>
-                <w:lang w:val="en-US"/>
-              </w:rPr>
-            </w:r>
-          </w:p>
-        </w:tc>
-        <w:tc>
-          <w:tcPr>
-            <w:tcW w:w="1331" w:type="dxa"/>
-            <w:tcBorders/>
-            <w:shd w:fill="auto" w:val="clear"/>
-          </w:tcPr>
-          <w:p>
-            <w:pPr>
-              <w:pStyle w:val="PlainText"/>
-              <w:spacing w:lineRule="auto" w:line="240" w:before="0" w:after="0"/>
-              <w:rPr>
-                <w:rFonts w:ascii="Calibri" w:hAnsi="Calibri" w:cs="Calibri" w:asciiTheme="minorHAnsi" w:cstheme="minorHAnsi" w:hAnsiTheme="minorHAnsi"/>
-                <w:lang w:val="en-US"/>
-              </w:rPr>
-            </w:pPr>
-            <w:r>
-              <w:rPr>
-                <w:rFonts w:cs="Calibri" w:cstheme="minorHAnsi" w:ascii="Calibri" w:hAnsi="Calibri"/>
-                <w:lang w:val="en-US"/>
-              </w:rPr>
-            </w:r>
-          </w:p>
-        </w:tc>
-        <w:tc>
-          <w:tcPr>
-            <w:tcW w:w="1330" w:type="dxa"/>
-            <w:tcBorders/>
-            <w:shd w:fill="auto" w:val="clear"/>
-          </w:tcPr>
-          <w:p>
-            <w:pPr>
-              <w:pStyle w:val="PlainText"/>
-              <w:spacing w:lineRule="auto" w:line="240" w:before="0" w:after="0"/>
-              <w:rPr>
-                <w:rFonts w:ascii="Calibri" w:hAnsi="Calibri" w:cs="Calibri" w:asciiTheme="minorHAnsi" w:cstheme="minorHAnsi" w:hAnsiTheme="minorHAnsi"/>
-                <w:lang w:val="en-US"/>
-              </w:rPr>
-            </w:pPr>
-            <w:r>
-              <w:rPr>
-                <w:rFonts w:cs="Calibri" w:cstheme="minorHAnsi" w:ascii="Calibri" w:hAnsi="Calibri"/>
-                <w:lang w:val="en-US"/>
-              </w:rPr>
-            </w:r>
-          </w:p>
-        </w:tc>
-        <w:tc>
-          <w:tcPr>
-            <w:tcW w:w="1082" w:type="dxa"/>
+            <w:tcW w:w="1329" w:type="dxa"/>
+            <w:tcBorders/>
+            <w:shd w:fill="auto" w:val="clear"/>
+          </w:tcPr>
+          <w:p>
+            <w:pPr>
+              <w:pStyle w:val="PlainText"/>
+              <w:spacing w:lineRule="auto" w:line="240" w:before="0" w:after="0"/>
+              <w:rPr>
+                <w:rFonts w:ascii="Calibri" w:hAnsi="Calibri" w:cs="Calibri" w:asciiTheme="minorHAnsi" w:cstheme="minorHAnsi" w:hAnsiTheme="minorHAnsi"/>
+                <w:lang w:val="en-US"/>
+              </w:rPr>
+            </w:pPr>
+            <w:r>
+              <w:rPr>
+                <w:rFonts w:cs="Calibri" w:cstheme="minorHAnsi" w:ascii="Calibri" w:hAnsi="Calibri"/>
+                <w:lang w:val="en-US"/>
+              </w:rPr>
+            </w:r>
+          </w:p>
+        </w:tc>
+        <w:tc>
+          <w:tcPr>
+            <w:tcW w:w="1085" w:type="dxa"/>
             <w:tcBorders/>
             <w:shd w:fill="auto" w:val="clear"/>
           </w:tcPr>
@@ -3086,6 +3167,29 @@
         </w:tc>
         <w:tc>
           <w:tcPr>
+            <w:tcW w:w="1330" w:type="dxa"/>
+            <w:tcBorders/>
+            <w:shd w:fill="auto" w:val="clear"/>
+          </w:tcPr>
+          <w:p>
+            <w:pPr>
+              <w:pStyle w:val="PlainText"/>
+              <w:spacing w:lineRule="auto" w:line="240" w:before="0" w:after="0"/>
+              <w:rPr>
+                <w:rFonts w:ascii="Calibri" w:hAnsi="Calibri" w:cs="Calibri" w:asciiTheme="minorHAnsi" w:cstheme="minorHAnsi" w:hAnsiTheme="minorHAnsi"/>
+                <w:lang w:val="en-US"/>
+              </w:rPr>
+            </w:pPr>
+            <w:r>
+              <w:rPr>
+                <w:rFonts w:cs="Calibri" w:cstheme="minorHAnsi" w:ascii="Calibri" w:hAnsi="Calibri"/>
+                <w:lang w:val="en-US"/>
+              </w:rPr>
+            </w:r>
+          </w:p>
+        </w:tc>
+        <w:tc>
+          <w:tcPr>
             <w:tcW w:w="1331" w:type="dxa"/>
             <w:tcBorders/>
             <w:shd w:fill="auto" w:val="clear"/>
@@ -3109,6 +3213,29 @@
         </w:tc>
         <w:tc>
           <w:tcPr>
+            <w:tcW w:w="1366" w:type="dxa"/>
+            <w:tcBorders/>
+            <w:shd w:fill="auto" w:val="clear"/>
+          </w:tcPr>
+          <w:p>
+            <w:pPr>
+              <w:pStyle w:val="PlainText"/>
+              <w:spacing w:lineRule="auto" w:line="240" w:before="0" w:after="0"/>
+              <w:rPr>
+                <w:rFonts w:ascii="Calibri" w:hAnsi="Calibri" w:cs="Calibri" w:asciiTheme="minorHAnsi" w:cstheme="minorHAnsi" w:hAnsiTheme="minorHAnsi"/>
+                <w:lang w:val="en-US"/>
+              </w:rPr>
+            </w:pPr>
+            <w:r>
+              <w:rPr>
+                <w:rFonts w:cs="Calibri" w:cstheme="minorHAnsi" w:ascii="Calibri" w:hAnsi="Calibri"/>
+                <w:lang w:val="en-US"/>
+              </w:rPr>
+            </w:r>
+          </w:p>
+        </w:tc>
+        <w:tc>
+          <w:tcPr>
             <w:tcW w:w="1331" w:type="dxa"/>
             <w:tcBorders/>
             <w:shd w:fill="auto" w:val="clear"/>
@@ -3132,76 +3259,30 @@
         </w:tc>
         <w:tc>
           <w:tcPr>
-            <w:tcW w:w="1367" w:type="dxa"/>
-            <w:tcBorders/>
-            <w:shd w:fill="auto" w:val="clear"/>
-          </w:tcPr>
-          <w:p>
-            <w:pPr>
-              <w:pStyle w:val="PlainText"/>
-              <w:spacing w:lineRule="auto" w:line="240" w:before="0" w:after="0"/>
-              <w:rPr>
-                <w:rFonts w:ascii="Calibri" w:hAnsi="Calibri" w:cs="Calibri" w:asciiTheme="minorHAnsi" w:cstheme="minorHAnsi" w:hAnsiTheme="minorHAnsi"/>
-                <w:lang w:val="en-US"/>
-              </w:rPr>
-            </w:pPr>
-            <w:r>
-              <w:rPr>
-                <w:rFonts w:cs="Calibri" w:cstheme="minorHAnsi" w:ascii="Calibri" w:hAnsi="Calibri"/>
-                <w:lang w:val="en-US"/>
-              </w:rPr>
-            </w:r>
-          </w:p>
-        </w:tc>
-        <w:tc>
-          <w:tcPr>
-            <w:tcW w:w="1331" w:type="dxa"/>
-            <w:tcBorders/>
-            <w:shd w:fill="auto" w:val="clear"/>
-          </w:tcPr>
-          <w:p>
-            <w:pPr>
-              <w:pStyle w:val="PlainText"/>
-              <w:spacing w:lineRule="auto" w:line="240" w:before="0" w:after="0"/>
-              <w:rPr>
-                <w:rFonts w:ascii="Calibri" w:hAnsi="Calibri" w:cs="Calibri" w:asciiTheme="minorHAnsi" w:cstheme="minorHAnsi" w:hAnsiTheme="minorHAnsi"/>
-                <w:lang w:val="en-US"/>
-              </w:rPr>
-            </w:pPr>
-            <w:r>
-              <w:rPr>
-                <w:rFonts w:cs="Calibri" w:cstheme="minorHAnsi" w:ascii="Calibri" w:hAnsi="Calibri"/>
-                <w:lang w:val="en-US"/>
-              </w:rPr>
-            </w:r>
-          </w:p>
-        </w:tc>
-        <w:tc>
-          <w:tcPr>
-            <w:tcW w:w="1330" w:type="dxa"/>
-            <w:tcBorders/>
-            <w:shd w:fill="auto" w:val="clear"/>
-          </w:tcPr>
-          <w:p>
-            <w:pPr>
-              <w:pStyle w:val="PlainText"/>
-              <w:spacing w:lineRule="auto" w:line="240" w:before="0" w:after="0"/>
-              <w:rPr>
-                <w:rFonts w:ascii="Calibri" w:hAnsi="Calibri" w:cs="Calibri" w:asciiTheme="minorHAnsi" w:cstheme="minorHAnsi" w:hAnsiTheme="minorHAnsi"/>
-                <w:lang w:val="en-US"/>
-              </w:rPr>
-            </w:pPr>
-            <w:r>
-              <w:rPr>
-                <w:rFonts w:cs="Calibri" w:cstheme="minorHAnsi" w:ascii="Calibri" w:hAnsi="Calibri"/>
-                <w:lang w:val="en-US"/>
-              </w:rPr>
-            </w:r>
-          </w:p>
-        </w:tc>
-        <w:tc>
-          <w:tcPr>
-            <w:tcW w:w="1082" w:type="dxa"/>
+            <w:tcW w:w="1329" w:type="dxa"/>
+            <w:tcBorders/>
+            <w:shd w:fill="auto" w:val="clear"/>
+          </w:tcPr>
+          <w:p>
+            <w:pPr>
+              <w:pStyle w:val="PlainText"/>
+              <w:spacing w:lineRule="auto" w:line="240" w:before="0" w:after="0"/>
+              <w:rPr>
+                <w:rFonts w:ascii="Calibri" w:hAnsi="Calibri" w:cs="Calibri" w:asciiTheme="minorHAnsi" w:cstheme="minorHAnsi" w:hAnsiTheme="minorHAnsi"/>
+                <w:lang w:val="en-US"/>
+              </w:rPr>
+            </w:pPr>
+            <w:r>
+              <w:rPr>
+                <w:rFonts w:cs="Calibri" w:cstheme="minorHAnsi" w:ascii="Calibri" w:hAnsi="Calibri"/>
+                <w:lang w:val="en-US"/>
+              </w:rPr>
+            </w:r>
+          </w:p>
+        </w:tc>
+        <w:tc>
+          <w:tcPr>
+            <w:tcW w:w="1085" w:type="dxa"/>
             <w:tcBorders/>
             <w:shd w:fill="auto" w:val="clear"/>
           </w:tcPr>
@@ -3253,6 +3334,29 @@
         </w:tc>
         <w:tc>
           <w:tcPr>
+            <w:tcW w:w="1330" w:type="dxa"/>
+            <w:tcBorders/>
+            <w:shd w:fill="auto" w:val="clear"/>
+          </w:tcPr>
+          <w:p>
+            <w:pPr>
+              <w:pStyle w:val="PlainText"/>
+              <w:spacing w:lineRule="auto" w:line="240" w:before="0" w:after="0"/>
+              <w:rPr>
+                <w:rFonts w:ascii="Calibri" w:hAnsi="Calibri" w:cs="Calibri" w:asciiTheme="minorHAnsi" w:cstheme="minorHAnsi" w:hAnsiTheme="minorHAnsi"/>
+                <w:lang w:val="en-US"/>
+              </w:rPr>
+            </w:pPr>
+            <w:r>
+              <w:rPr>
+                <w:rFonts w:cs="Calibri" w:cstheme="minorHAnsi" w:ascii="Calibri" w:hAnsi="Calibri"/>
+                <w:lang w:val="en-US"/>
+              </w:rPr>
+            </w:r>
+          </w:p>
+        </w:tc>
+        <w:tc>
+          <w:tcPr>
             <w:tcW w:w="1331" w:type="dxa"/>
             <w:tcBorders/>
             <w:shd w:fill="auto" w:val="clear"/>
@@ -3276,6 +3380,29 @@
         </w:tc>
         <w:tc>
           <w:tcPr>
+            <w:tcW w:w="1366" w:type="dxa"/>
+            <w:tcBorders/>
+            <w:shd w:fill="auto" w:val="clear"/>
+          </w:tcPr>
+          <w:p>
+            <w:pPr>
+              <w:pStyle w:val="PlainText"/>
+              <w:spacing w:lineRule="auto" w:line="240" w:before="0" w:after="0"/>
+              <w:rPr>
+                <w:rFonts w:ascii="Calibri" w:hAnsi="Calibri" w:cs="Calibri" w:asciiTheme="minorHAnsi" w:cstheme="minorHAnsi" w:hAnsiTheme="minorHAnsi"/>
+                <w:lang w:val="en-US"/>
+              </w:rPr>
+            </w:pPr>
+            <w:r>
+              <w:rPr>
+                <w:rFonts w:cs="Calibri" w:cstheme="minorHAnsi" w:ascii="Calibri" w:hAnsi="Calibri"/>
+                <w:lang w:val="en-US"/>
+              </w:rPr>
+            </w:r>
+          </w:p>
+        </w:tc>
+        <w:tc>
+          <w:tcPr>
             <w:tcW w:w="1331" w:type="dxa"/>
             <w:tcBorders/>
             <w:shd w:fill="auto" w:val="clear"/>
@@ -3299,76 +3426,30 @@
         </w:tc>
         <w:tc>
           <w:tcPr>
-            <w:tcW w:w="1367" w:type="dxa"/>
-            <w:tcBorders/>
-            <w:shd w:fill="auto" w:val="clear"/>
-          </w:tcPr>
-          <w:p>
-            <w:pPr>
-              <w:pStyle w:val="PlainText"/>
-              <w:spacing w:lineRule="auto" w:line="240" w:before="0" w:after="0"/>
-              <w:rPr>
-                <w:rFonts w:ascii="Calibri" w:hAnsi="Calibri" w:cs="Calibri" w:asciiTheme="minorHAnsi" w:cstheme="minorHAnsi" w:hAnsiTheme="minorHAnsi"/>
-                <w:lang w:val="en-US"/>
-              </w:rPr>
-            </w:pPr>
-            <w:r>
-              <w:rPr>
-                <w:rFonts w:cs="Calibri" w:cstheme="minorHAnsi" w:ascii="Calibri" w:hAnsi="Calibri"/>
-                <w:lang w:val="en-US"/>
-              </w:rPr>
-            </w:r>
-          </w:p>
-        </w:tc>
-        <w:tc>
-          <w:tcPr>
-            <w:tcW w:w="1331" w:type="dxa"/>
-            <w:tcBorders/>
-            <w:shd w:fill="auto" w:val="clear"/>
-          </w:tcPr>
-          <w:p>
-            <w:pPr>
-              <w:pStyle w:val="PlainText"/>
-              <w:spacing w:lineRule="auto" w:line="240" w:before="0" w:after="0"/>
-              <w:rPr>
-                <w:rFonts w:ascii="Calibri" w:hAnsi="Calibri" w:cs="Calibri" w:asciiTheme="minorHAnsi" w:cstheme="minorHAnsi" w:hAnsiTheme="minorHAnsi"/>
-                <w:lang w:val="en-US"/>
-              </w:rPr>
-            </w:pPr>
-            <w:r>
-              <w:rPr>
-                <w:rFonts w:cs="Calibri" w:cstheme="minorHAnsi" w:ascii="Calibri" w:hAnsi="Calibri"/>
-                <w:lang w:val="en-US"/>
-              </w:rPr>
-            </w:r>
-          </w:p>
-        </w:tc>
-        <w:tc>
-          <w:tcPr>
-            <w:tcW w:w="1330" w:type="dxa"/>
-            <w:tcBorders/>
-            <w:shd w:fill="auto" w:val="clear"/>
-          </w:tcPr>
-          <w:p>
-            <w:pPr>
-              <w:pStyle w:val="PlainText"/>
-              <w:spacing w:lineRule="auto" w:line="240" w:before="0" w:after="0"/>
-              <w:rPr>
-                <w:rFonts w:ascii="Calibri" w:hAnsi="Calibri" w:cs="Calibri" w:asciiTheme="minorHAnsi" w:cstheme="minorHAnsi" w:hAnsiTheme="minorHAnsi"/>
-                <w:lang w:val="en-US"/>
-              </w:rPr>
-            </w:pPr>
-            <w:r>
-              <w:rPr>
-                <w:rFonts w:cs="Calibri" w:cstheme="minorHAnsi" w:ascii="Calibri" w:hAnsi="Calibri"/>
-                <w:lang w:val="en-US"/>
-              </w:rPr>
-            </w:r>
-          </w:p>
-        </w:tc>
-        <w:tc>
-          <w:tcPr>
-            <w:tcW w:w="1082" w:type="dxa"/>
+            <w:tcW w:w="1329" w:type="dxa"/>
+            <w:tcBorders/>
+            <w:shd w:fill="auto" w:val="clear"/>
+          </w:tcPr>
+          <w:p>
+            <w:pPr>
+              <w:pStyle w:val="PlainText"/>
+              <w:spacing w:lineRule="auto" w:line="240" w:before="0" w:after="0"/>
+              <w:rPr>
+                <w:rFonts w:ascii="Calibri" w:hAnsi="Calibri" w:cs="Calibri" w:asciiTheme="minorHAnsi" w:cstheme="minorHAnsi" w:hAnsiTheme="minorHAnsi"/>
+                <w:lang w:val="en-US"/>
+              </w:rPr>
+            </w:pPr>
+            <w:r>
+              <w:rPr>
+                <w:rFonts w:cs="Calibri" w:cstheme="minorHAnsi" w:ascii="Calibri" w:hAnsi="Calibri"/>
+                <w:lang w:val="en-US"/>
+              </w:rPr>
+            </w:r>
+          </w:p>
+        </w:tc>
+        <w:tc>
+          <w:tcPr>
+            <w:tcW w:w="1085" w:type="dxa"/>
             <w:tcBorders/>
             <w:shd w:fill="auto" w:val="clear"/>
           </w:tcPr>
@@ -3421,6 +3502,29 @@
         </w:tc>
         <w:tc>
           <w:tcPr>
+            <w:tcW w:w="1330" w:type="dxa"/>
+            <w:tcBorders/>
+            <w:shd w:fill="auto" w:val="clear"/>
+          </w:tcPr>
+          <w:p>
+            <w:pPr>
+              <w:pStyle w:val="PlainText"/>
+              <w:spacing w:lineRule="auto" w:line="240" w:before="0" w:after="0"/>
+              <w:rPr>
+                <w:rFonts w:ascii="Calibri" w:hAnsi="Calibri" w:cs="Calibri" w:asciiTheme="minorHAnsi" w:cstheme="minorHAnsi" w:hAnsiTheme="minorHAnsi"/>
+                <w:lang w:val="en-US"/>
+              </w:rPr>
+            </w:pPr>
+            <w:r>
+              <w:rPr>
+                <w:rFonts w:cs="Calibri" w:cstheme="minorHAnsi" w:ascii="Calibri" w:hAnsi="Calibri"/>
+                <w:lang w:val="en-US"/>
+              </w:rPr>
+            </w:r>
+          </w:p>
+        </w:tc>
+        <w:tc>
+          <w:tcPr>
             <w:tcW w:w="1331" w:type="dxa"/>
             <w:tcBorders/>
             <w:shd w:fill="auto" w:val="clear"/>
@@ -3444,6 +3548,29 @@
         </w:tc>
         <w:tc>
           <w:tcPr>
+            <w:tcW w:w="1366" w:type="dxa"/>
+            <w:tcBorders/>
+            <w:shd w:fill="auto" w:val="clear"/>
+          </w:tcPr>
+          <w:p>
+            <w:pPr>
+              <w:pStyle w:val="PlainText"/>
+              <w:spacing w:lineRule="auto" w:line="240" w:before="0" w:after="0"/>
+              <w:rPr>
+                <w:rFonts w:ascii="Calibri" w:hAnsi="Calibri" w:cs="Calibri" w:asciiTheme="minorHAnsi" w:cstheme="minorHAnsi" w:hAnsiTheme="minorHAnsi"/>
+                <w:lang w:val="en-US"/>
+              </w:rPr>
+            </w:pPr>
+            <w:r>
+              <w:rPr>
+                <w:rFonts w:cs="Calibri" w:cstheme="minorHAnsi" w:ascii="Calibri" w:hAnsi="Calibri"/>
+                <w:lang w:val="en-US"/>
+              </w:rPr>
+            </w:r>
+          </w:p>
+        </w:tc>
+        <w:tc>
+          <w:tcPr>
             <w:tcW w:w="1331" w:type="dxa"/>
             <w:tcBorders/>
             <w:shd w:fill="auto" w:val="clear"/>
@@ -3467,76 +3594,30 @@
         </w:tc>
         <w:tc>
           <w:tcPr>
-            <w:tcW w:w="1367" w:type="dxa"/>
-            <w:tcBorders/>
-            <w:shd w:fill="auto" w:val="clear"/>
-          </w:tcPr>
-          <w:p>
-            <w:pPr>
-              <w:pStyle w:val="PlainText"/>
-              <w:spacing w:lineRule="auto" w:line="240" w:before="0" w:after="0"/>
-              <w:rPr>
-                <w:rFonts w:ascii="Calibri" w:hAnsi="Calibri" w:cs="Calibri" w:asciiTheme="minorHAnsi" w:cstheme="minorHAnsi" w:hAnsiTheme="minorHAnsi"/>
-                <w:lang w:val="en-US"/>
-              </w:rPr>
-            </w:pPr>
-            <w:r>
-              <w:rPr>
-                <w:rFonts w:cs="Calibri" w:cstheme="minorHAnsi" w:ascii="Calibri" w:hAnsi="Calibri"/>
-                <w:lang w:val="en-US"/>
-              </w:rPr>
-            </w:r>
-          </w:p>
-        </w:tc>
-        <w:tc>
-          <w:tcPr>
-            <w:tcW w:w="1331" w:type="dxa"/>
-            <w:tcBorders/>
-            <w:shd w:fill="auto" w:val="clear"/>
-          </w:tcPr>
-          <w:p>
-            <w:pPr>
-              <w:pStyle w:val="PlainText"/>
-              <w:spacing w:lineRule="auto" w:line="240" w:before="0" w:after="0"/>
-              <w:rPr>
-                <w:rFonts w:ascii="Calibri" w:hAnsi="Calibri" w:cs="Calibri" w:asciiTheme="minorHAnsi" w:cstheme="minorHAnsi" w:hAnsiTheme="minorHAnsi"/>
-                <w:lang w:val="en-US"/>
-              </w:rPr>
-            </w:pPr>
-            <w:r>
-              <w:rPr>
-                <w:rFonts w:cs="Calibri" w:cstheme="minorHAnsi" w:ascii="Calibri" w:hAnsi="Calibri"/>
-                <w:lang w:val="en-US"/>
-              </w:rPr>
-            </w:r>
-          </w:p>
-        </w:tc>
-        <w:tc>
-          <w:tcPr>
-            <w:tcW w:w="1330" w:type="dxa"/>
-            <w:tcBorders/>
-            <w:shd w:fill="auto" w:val="clear"/>
-          </w:tcPr>
-          <w:p>
-            <w:pPr>
-              <w:pStyle w:val="PlainText"/>
-              <w:spacing w:lineRule="auto" w:line="240" w:before="0" w:after="0"/>
-              <w:rPr>
-                <w:rFonts w:ascii="Calibri" w:hAnsi="Calibri" w:cs="Calibri" w:asciiTheme="minorHAnsi" w:cstheme="minorHAnsi" w:hAnsiTheme="minorHAnsi"/>
-                <w:lang w:val="en-US"/>
-              </w:rPr>
-            </w:pPr>
-            <w:r>
-              <w:rPr>
-                <w:rFonts w:cs="Calibri" w:cstheme="minorHAnsi" w:ascii="Calibri" w:hAnsi="Calibri"/>
-                <w:lang w:val="en-US"/>
-              </w:rPr>
-            </w:r>
-          </w:p>
-        </w:tc>
-        <w:tc>
-          <w:tcPr>
-            <w:tcW w:w="1082" w:type="dxa"/>
+            <w:tcW w:w="1329" w:type="dxa"/>
+            <w:tcBorders/>
+            <w:shd w:fill="auto" w:val="clear"/>
+          </w:tcPr>
+          <w:p>
+            <w:pPr>
+              <w:pStyle w:val="PlainText"/>
+              <w:spacing w:lineRule="auto" w:line="240" w:before="0" w:after="0"/>
+              <w:rPr>
+                <w:rFonts w:ascii="Calibri" w:hAnsi="Calibri" w:cs="Calibri" w:asciiTheme="minorHAnsi" w:cstheme="minorHAnsi" w:hAnsiTheme="minorHAnsi"/>
+                <w:lang w:val="en-US"/>
+              </w:rPr>
+            </w:pPr>
+            <w:r>
+              <w:rPr>
+                <w:rFonts w:cs="Calibri" w:cstheme="minorHAnsi" w:ascii="Calibri" w:hAnsi="Calibri"/>
+                <w:lang w:val="en-US"/>
+              </w:rPr>
+            </w:r>
+          </w:p>
+        </w:tc>
+        <w:tc>
+          <w:tcPr>
+            <w:tcW w:w="1085" w:type="dxa"/>
             <w:tcBorders/>
             <w:shd w:fill="auto" w:val="clear"/>
           </w:tcPr>
@@ -3588,6 +3669,29 @@
         </w:tc>
         <w:tc>
           <w:tcPr>
+            <w:tcW w:w="1330" w:type="dxa"/>
+            <w:tcBorders/>
+            <w:shd w:fill="auto" w:val="clear"/>
+          </w:tcPr>
+          <w:p>
+            <w:pPr>
+              <w:pStyle w:val="PlainText"/>
+              <w:spacing w:lineRule="auto" w:line="240" w:before="0" w:after="0"/>
+              <w:rPr>
+                <w:rFonts w:ascii="Calibri" w:hAnsi="Calibri" w:cs="Calibri" w:asciiTheme="minorHAnsi" w:cstheme="minorHAnsi" w:hAnsiTheme="minorHAnsi"/>
+                <w:lang w:val="en-US"/>
+              </w:rPr>
+            </w:pPr>
+            <w:r>
+              <w:rPr>
+                <w:rFonts w:cs="Calibri" w:cstheme="minorHAnsi" w:ascii="Calibri" w:hAnsi="Calibri"/>
+                <w:lang w:val="en-US"/>
+              </w:rPr>
+            </w:r>
+          </w:p>
+        </w:tc>
+        <w:tc>
+          <w:tcPr>
             <w:tcW w:w="1331" w:type="dxa"/>
             <w:tcBorders/>
             <w:shd w:fill="auto" w:val="clear"/>
@@ -3611,6 +3715,29 @@
         </w:tc>
         <w:tc>
           <w:tcPr>
+            <w:tcW w:w="1366" w:type="dxa"/>
+            <w:tcBorders/>
+            <w:shd w:fill="auto" w:val="clear"/>
+          </w:tcPr>
+          <w:p>
+            <w:pPr>
+              <w:pStyle w:val="PlainText"/>
+              <w:spacing w:lineRule="auto" w:line="240" w:before="0" w:after="0"/>
+              <w:rPr>
+                <w:rFonts w:ascii="Calibri" w:hAnsi="Calibri" w:cs="Calibri" w:asciiTheme="minorHAnsi" w:cstheme="minorHAnsi" w:hAnsiTheme="minorHAnsi"/>
+                <w:lang w:val="en-US"/>
+              </w:rPr>
+            </w:pPr>
+            <w:r>
+              <w:rPr>
+                <w:rFonts w:cs="Calibri" w:cstheme="minorHAnsi" w:ascii="Calibri" w:hAnsi="Calibri"/>
+                <w:lang w:val="en-US"/>
+              </w:rPr>
+            </w:r>
+          </w:p>
+        </w:tc>
+        <w:tc>
+          <w:tcPr>
             <w:tcW w:w="1331" w:type="dxa"/>
             <w:tcBorders/>
             <w:shd w:fill="auto" w:val="clear"/>
@@ -3634,76 +3761,30 @@
         </w:tc>
         <w:tc>
           <w:tcPr>
-            <w:tcW w:w="1367" w:type="dxa"/>
-            <w:tcBorders/>
-            <w:shd w:fill="auto" w:val="clear"/>
-          </w:tcPr>
-          <w:p>
-            <w:pPr>
-              <w:pStyle w:val="PlainText"/>
-              <w:spacing w:lineRule="auto" w:line="240" w:before="0" w:after="0"/>
-              <w:rPr>
-                <w:rFonts w:ascii="Calibri" w:hAnsi="Calibri" w:cs="Calibri" w:asciiTheme="minorHAnsi" w:cstheme="minorHAnsi" w:hAnsiTheme="minorHAnsi"/>
-                <w:lang w:val="en-US"/>
-              </w:rPr>
-            </w:pPr>
-            <w:r>
-              <w:rPr>
-                <w:rFonts w:cs="Calibri" w:cstheme="minorHAnsi" w:ascii="Calibri" w:hAnsi="Calibri"/>
-                <w:lang w:val="en-US"/>
-              </w:rPr>
-            </w:r>
-          </w:p>
-        </w:tc>
-        <w:tc>
-          <w:tcPr>
-            <w:tcW w:w="1331" w:type="dxa"/>
-            <w:tcBorders/>
-            <w:shd w:fill="auto" w:val="clear"/>
-          </w:tcPr>
-          <w:p>
-            <w:pPr>
-              <w:pStyle w:val="PlainText"/>
-              <w:spacing w:lineRule="auto" w:line="240" w:before="0" w:after="0"/>
-              <w:rPr>
-                <w:rFonts w:ascii="Calibri" w:hAnsi="Calibri" w:cs="Calibri" w:asciiTheme="minorHAnsi" w:cstheme="minorHAnsi" w:hAnsiTheme="minorHAnsi"/>
-                <w:lang w:val="en-US"/>
-              </w:rPr>
-            </w:pPr>
-            <w:r>
-              <w:rPr>
-                <w:rFonts w:cs="Calibri" w:cstheme="minorHAnsi" w:ascii="Calibri" w:hAnsi="Calibri"/>
-                <w:lang w:val="en-US"/>
-              </w:rPr>
-            </w:r>
-          </w:p>
-        </w:tc>
-        <w:tc>
-          <w:tcPr>
-            <w:tcW w:w="1330" w:type="dxa"/>
-            <w:tcBorders/>
-            <w:shd w:fill="auto" w:val="clear"/>
-          </w:tcPr>
-          <w:p>
-            <w:pPr>
-              <w:pStyle w:val="PlainText"/>
-              <w:spacing w:lineRule="auto" w:line="240" w:before="0" w:after="0"/>
-              <w:rPr>
-                <w:rFonts w:ascii="Calibri" w:hAnsi="Calibri" w:cs="Calibri" w:asciiTheme="minorHAnsi" w:cstheme="minorHAnsi" w:hAnsiTheme="minorHAnsi"/>
-                <w:lang w:val="en-US"/>
-              </w:rPr>
-            </w:pPr>
-            <w:r>
-              <w:rPr>
-                <w:rFonts w:cs="Calibri" w:cstheme="minorHAnsi" w:ascii="Calibri" w:hAnsi="Calibri"/>
-                <w:lang w:val="en-US"/>
-              </w:rPr>
-            </w:r>
-          </w:p>
-        </w:tc>
-        <w:tc>
-          <w:tcPr>
-            <w:tcW w:w="1082" w:type="dxa"/>
+            <w:tcW w:w="1329" w:type="dxa"/>
+            <w:tcBorders/>
+            <w:shd w:fill="auto" w:val="clear"/>
+          </w:tcPr>
+          <w:p>
+            <w:pPr>
+              <w:pStyle w:val="PlainText"/>
+              <w:spacing w:lineRule="auto" w:line="240" w:before="0" w:after="0"/>
+              <w:rPr>
+                <w:rFonts w:ascii="Calibri" w:hAnsi="Calibri" w:cs="Calibri" w:asciiTheme="minorHAnsi" w:cstheme="minorHAnsi" w:hAnsiTheme="minorHAnsi"/>
+                <w:lang w:val="en-US"/>
+              </w:rPr>
+            </w:pPr>
+            <w:r>
+              <w:rPr>
+                <w:rFonts w:cs="Calibri" w:cstheme="minorHAnsi" w:ascii="Calibri" w:hAnsi="Calibri"/>
+                <w:lang w:val="en-US"/>
+              </w:rPr>
+            </w:r>
+          </w:p>
+        </w:tc>
+        <w:tc>
+          <w:tcPr>
+            <w:tcW w:w="1085" w:type="dxa"/>
             <w:tcBorders/>
             <w:shd w:fill="auto" w:val="clear"/>
           </w:tcPr>
@@ -3755,6 +3836,29 @@
         </w:tc>
         <w:tc>
           <w:tcPr>
+            <w:tcW w:w="1330" w:type="dxa"/>
+            <w:tcBorders/>
+            <w:shd w:fill="auto" w:val="clear"/>
+          </w:tcPr>
+          <w:p>
+            <w:pPr>
+              <w:pStyle w:val="PlainText"/>
+              <w:spacing w:lineRule="auto" w:line="240" w:before="0" w:after="0"/>
+              <w:rPr>
+                <w:rFonts w:ascii="Calibri" w:hAnsi="Calibri" w:cs="Calibri" w:asciiTheme="minorHAnsi" w:cstheme="minorHAnsi" w:hAnsiTheme="minorHAnsi"/>
+                <w:lang w:val="en-US"/>
+              </w:rPr>
+            </w:pPr>
+            <w:r>
+              <w:rPr>
+                <w:rFonts w:cs="Calibri" w:cstheme="minorHAnsi" w:ascii="Calibri" w:hAnsi="Calibri"/>
+                <w:lang w:val="en-US"/>
+              </w:rPr>
+            </w:r>
+          </w:p>
+        </w:tc>
+        <w:tc>
+          <w:tcPr>
             <w:tcW w:w="1331" w:type="dxa"/>
             <w:tcBorders/>
             <w:shd w:fill="auto" w:val="clear"/>
@@ -3778,6 +3882,29 @@
         </w:tc>
         <w:tc>
           <w:tcPr>
+            <w:tcW w:w="1366" w:type="dxa"/>
+            <w:tcBorders/>
+            <w:shd w:fill="auto" w:val="clear"/>
+          </w:tcPr>
+          <w:p>
+            <w:pPr>
+              <w:pStyle w:val="PlainText"/>
+              <w:spacing w:lineRule="auto" w:line="240" w:before="0" w:after="0"/>
+              <w:rPr>
+                <w:rFonts w:ascii="Calibri" w:hAnsi="Calibri" w:cs="Calibri" w:asciiTheme="minorHAnsi" w:cstheme="minorHAnsi" w:hAnsiTheme="minorHAnsi"/>
+                <w:lang w:val="en-US"/>
+              </w:rPr>
+            </w:pPr>
+            <w:r>
+              <w:rPr>
+                <w:rFonts w:cs="Calibri" w:cstheme="minorHAnsi" w:ascii="Calibri" w:hAnsi="Calibri"/>
+                <w:lang w:val="en-US"/>
+              </w:rPr>
+            </w:r>
+          </w:p>
+        </w:tc>
+        <w:tc>
+          <w:tcPr>
             <w:tcW w:w="1331" w:type="dxa"/>
             <w:tcBorders/>
             <w:shd w:fill="auto" w:val="clear"/>
@@ -3801,76 +3928,30 @@
         </w:tc>
         <w:tc>
           <w:tcPr>
-            <w:tcW w:w="1367" w:type="dxa"/>
-            <w:tcBorders/>
-            <w:shd w:fill="auto" w:val="clear"/>
-          </w:tcPr>
-          <w:p>
-            <w:pPr>
-              <w:pStyle w:val="PlainText"/>
-              <w:spacing w:lineRule="auto" w:line="240" w:before="0" w:after="0"/>
-              <w:rPr>
-                <w:rFonts w:ascii="Calibri" w:hAnsi="Calibri" w:cs="Calibri" w:asciiTheme="minorHAnsi" w:cstheme="minorHAnsi" w:hAnsiTheme="minorHAnsi"/>
-                <w:lang w:val="en-US"/>
-              </w:rPr>
-            </w:pPr>
-            <w:r>
-              <w:rPr>
-                <w:rFonts w:cs="Calibri" w:cstheme="minorHAnsi" w:ascii="Calibri" w:hAnsi="Calibri"/>
-                <w:lang w:val="en-US"/>
-              </w:rPr>
-            </w:r>
-          </w:p>
-        </w:tc>
-        <w:tc>
-          <w:tcPr>
-            <w:tcW w:w="1331" w:type="dxa"/>
-            <w:tcBorders/>
-            <w:shd w:fill="auto" w:val="clear"/>
-          </w:tcPr>
-          <w:p>
-            <w:pPr>
-              <w:pStyle w:val="PlainText"/>
-              <w:spacing w:lineRule="auto" w:line="240" w:before="0" w:after="0"/>
-              <w:rPr>
-                <w:rFonts w:ascii="Calibri" w:hAnsi="Calibri" w:cs="Calibri" w:asciiTheme="minorHAnsi" w:cstheme="minorHAnsi" w:hAnsiTheme="minorHAnsi"/>
-                <w:lang w:val="en-US"/>
-              </w:rPr>
-            </w:pPr>
-            <w:r>
-              <w:rPr>
-                <w:rFonts w:cs="Calibri" w:cstheme="minorHAnsi" w:ascii="Calibri" w:hAnsi="Calibri"/>
-                <w:lang w:val="en-US"/>
-              </w:rPr>
-            </w:r>
-          </w:p>
-        </w:tc>
-        <w:tc>
-          <w:tcPr>
-            <w:tcW w:w="1330" w:type="dxa"/>
-            <w:tcBorders/>
-            <w:shd w:fill="auto" w:val="clear"/>
-          </w:tcPr>
-          <w:p>
-            <w:pPr>
-              <w:pStyle w:val="PlainText"/>
-              <w:spacing w:lineRule="auto" w:line="240" w:before="0" w:after="0"/>
-              <w:rPr>
-                <w:rFonts w:ascii="Calibri" w:hAnsi="Calibri" w:cs="Calibri" w:asciiTheme="minorHAnsi" w:cstheme="minorHAnsi" w:hAnsiTheme="minorHAnsi"/>
-                <w:lang w:val="en-US"/>
-              </w:rPr>
-            </w:pPr>
-            <w:r>
-              <w:rPr>
-                <w:rFonts w:cs="Calibri" w:cstheme="minorHAnsi" w:ascii="Calibri" w:hAnsi="Calibri"/>
-                <w:lang w:val="en-US"/>
-              </w:rPr>
-            </w:r>
-          </w:p>
-        </w:tc>
-        <w:tc>
-          <w:tcPr>
-            <w:tcW w:w="1082" w:type="dxa"/>
+            <w:tcW w:w="1329" w:type="dxa"/>
+            <w:tcBorders/>
+            <w:shd w:fill="auto" w:val="clear"/>
+          </w:tcPr>
+          <w:p>
+            <w:pPr>
+              <w:pStyle w:val="PlainText"/>
+              <w:spacing w:lineRule="auto" w:line="240" w:before="0" w:after="0"/>
+              <w:rPr>
+                <w:rFonts w:ascii="Calibri" w:hAnsi="Calibri" w:cs="Calibri" w:asciiTheme="minorHAnsi" w:cstheme="minorHAnsi" w:hAnsiTheme="minorHAnsi"/>
+                <w:lang w:val="en-US"/>
+              </w:rPr>
+            </w:pPr>
+            <w:r>
+              <w:rPr>
+                <w:rFonts w:cs="Calibri" w:cstheme="minorHAnsi" w:ascii="Calibri" w:hAnsi="Calibri"/>
+                <w:lang w:val="en-US"/>
+              </w:rPr>
+            </w:r>
+          </w:p>
+        </w:tc>
+        <w:tc>
+          <w:tcPr>
+            <w:tcW w:w="1085" w:type="dxa"/>
             <w:tcBorders/>
             <w:shd w:fill="auto" w:val="clear"/>
           </w:tcPr>
@@ -3921,7 +4002,6 @@
     <w:rPrDefault>
       <w:rPr>
         <w:rFonts w:ascii="Calibri" w:hAnsi="Calibri" w:eastAsia="Calibri" w:cs="" w:asciiTheme="minorHAnsi" w:cstheme="minorBidi" w:eastAsiaTheme="minorHAnsi" w:hAnsiTheme="minorHAnsi"/>
-        <w:sz w:val="22"/>
         <w:szCs w:val="22"/>
         <w:lang w:val="el-GR" w:eastAsia="en-US" w:bidi="ar-SA"/>
       </w:rPr>

</xml_diff>